<commit_message>
Add initial Java files and exercises for learning data types, operators, type casting, and user input
</commit_message>
<xml_diff>
--- a/java/assignments/Chapter 2/Chapter 2.docx
+++ b/java/assignments/Chapter 2/Chapter 2.docx
@@ -1,6 +1,6 @@
 
 <file path=word/document.xml><?xml version="1.0" encoding="utf-8"?>
-<w:document xmlns:wpc="http://schemas.microsoft.com/office/word/2010/wordprocessingCanvas" xmlns:cx="http://schemas.microsoft.com/office/drawing/2014/chartex" xmlns:cx1="http://schemas.microsoft.com/office/drawing/2015/9/8/chartex" xmlns:cx2="http://schemas.microsoft.com/office/drawing/2015/10/21/chartex" xmlns:cx3="http://schemas.microsoft.com/office/drawing/2016/5/9/chartex" xmlns:cx4="http://schemas.microsoft.com/office/drawing/2016/5/10/chartex" xmlns:cx5="http://schemas.microsoft.com/office/drawing/2016/5/11/chartex" xmlns:cx6="http://schemas.microsoft.com/office/drawing/2016/5/12/chartex" xmlns:cx7="http://schemas.microsoft.com/office/drawing/2016/5/13/chartex" xmlns:cx8="http://schemas.microsoft.com/office/drawing/2016/5/14/chartex" xmlns:mc="http://schemas.openxmlformats.org/markup-compatibility/2006" xmlns:aink="http://schemas.microsoft.com/office/drawing/2016/ink" xmlns:am3d="http://schemas.microsoft.com/office/drawing/2017/model3d" xmlns:o="urn:schemas-microsoft-com:office:office" xmlns:r="http://schemas.openxmlformats.org/officeDocument/2006/relationships" xmlns:m="http://schemas.openxmlformats.org/officeDocument/2006/math" xmlns:v="urn:schemas-microsoft-com:vml" xmlns:wp14="http://schemas.microsoft.com/office/word/2010/wordprocessingDrawing" xmlns:wp="http://schemas.openxmlformats.org/drawingml/2006/wordprocessingDrawing" xmlns:w10="urn:schemas-microsoft-com:office:word" xmlns:w="http://schemas.openxmlformats.org/wordprocessingml/2006/main" xmlns:w14="http://schemas.microsoft.com/office/word/2010/wordml" xmlns:w15="http://schemas.microsoft.com/office/word/2012/wordml" xmlns:w16cex="http://schemas.microsoft.com/office/word/2018/wordml/cex" xmlns:w16cid="http://schemas.microsoft.com/office/word/2016/wordml/cid" xmlns:w16="http://schemas.microsoft.com/office/word/2018/wordml" xmlns:w16sdtdh="http://schemas.microsoft.com/office/word/2020/wordml/sdtdatahash" xmlns:w16se="http://schemas.microsoft.com/office/word/2015/wordml/symex" xmlns:wpg="http://schemas.microsoft.com/office/word/2010/wordprocessingGroup" xmlns:wpi="http://schemas.microsoft.com/office/word/2010/wordprocessingInk" xmlns:wne="http://schemas.microsoft.com/office/word/2006/wordml" xmlns:wps="http://schemas.microsoft.com/office/word/2010/wordprocessingShape" mc:Ignorable="w14 w15 w16se w16cid w16 w16cex w16sdtdh wp14">
+<w:document xmlns:wpc="http://schemas.microsoft.com/office/word/2010/wordprocessingCanvas" xmlns:cx="http://schemas.microsoft.com/office/drawing/2014/chartex" xmlns:cx1="http://schemas.microsoft.com/office/drawing/2015/9/8/chartex" xmlns:cx2="http://schemas.microsoft.com/office/drawing/2015/10/21/chartex" xmlns:cx3="http://schemas.microsoft.com/office/drawing/2016/5/9/chartex" xmlns:cx4="http://schemas.microsoft.com/office/drawing/2016/5/10/chartex" xmlns:cx5="http://schemas.microsoft.com/office/drawing/2016/5/11/chartex" xmlns:cx6="http://schemas.microsoft.com/office/drawing/2016/5/12/chartex" xmlns:cx7="http://schemas.microsoft.com/office/drawing/2016/5/13/chartex" xmlns:cx8="http://schemas.microsoft.com/office/drawing/2016/5/14/chartex" xmlns:mc="http://schemas.openxmlformats.org/markup-compatibility/2006" xmlns:aink="http://schemas.microsoft.com/office/drawing/2016/ink" xmlns:am3d="http://schemas.microsoft.com/office/drawing/2017/model3d" xmlns:o="urn:schemas-microsoft-com:office:office" xmlns:oel="http://schemas.microsoft.com/office/2019/extlst" xmlns:r="http://schemas.openxmlformats.org/officeDocument/2006/relationships" xmlns:m="http://schemas.openxmlformats.org/officeDocument/2006/math" xmlns:v="urn:schemas-microsoft-com:vml" xmlns:wp14="http://schemas.microsoft.com/office/word/2010/wordprocessingDrawing" xmlns:wp="http://schemas.openxmlformats.org/drawingml/2006/wordprocessingDrawing" xmlns:w10="urn:schemas-microsoft-com:office:word" xmlns:w="http://schemas.openxmlformats.org/wordprocessingml/2006/main" xmlns:w14="http://schemas.microsoft.com/office/word/2010/wordml" xmlns:w15="http://schemas.microsoft.com/office/word/2012/wordml" xmlns:w16cex="http://schemas.microsoft.com/office/word/2018/wordml/cex" xmlns:w16cid="http://schemas.microsoft.com/office/word/2016/wordml/cid" xmlns:w16="http://schemas.microsoft.com/office/word/2018/wordml" xmlns:w16du="http://schemas.microsoft.com/office/word/2023/wordml/word16du" xmlns:w16sdtdh="http://schemas.microsoft.com/office/word/2020/wordml/sdtdatahash" xmlns:w16sdtfl="http://schemas.microsoft.com/office/word/2024/wordml/sdtformatlock" xmlns:w16se="http://schemas.microsoft.com/office/word/2015/wordml/symex" xmlns:wpg="http://schemas.microsoft.com/office/word/2010/wordprocessingGroup" xmlns:wpi="http://schemas.microsoft.com/office/word/2010/wordprocessingInk" xmlns:wne="http://schemas.microsoft.com/office/word/2006/wordml" xmlns:wps="http://schemas.microsoft.com/office/word/2010/wordprocessingShape" mc:Ignorable="w14 w15 w16se w16cid w16 w16cex w16sdtdh w16sdtfl w16du wp14">
   <w:body>
     <w:p>
       <w:pPr>
@@ -105,60 +105,158 @@
       <w:r>
         <w:rPr>
           <w:rFonts w:ascii="Nunito" w:hAnsi="Nunito"/>
-          <w:sz w:val="28"/>
-          <w:szCs w:val="28"/>
-        </w:rPr>
-        <w:t>________</w:t>
-      </w:r>
-      <w:r>
-        <w:rPr>
-          <w:rFonts w:ascii="Nunito" w:hAnsi="Nunito"/>
-          <w:sz w:val="28"/>
-          <w:szCs w:val="28"/>
-        </w:rPr>
-        <w:t xml:space="preserve"> begins the body of every method, and a(n)</w:t>
-      </w:r>
-      <w:r>
-        <w:rPr>
-          <w:rFonts w:ascii="Nunito" w:hAnsi="Nunito"/>
-          <w:sz w:val="28"/>
-          <w:szCs w:val="28"/>
-        </w:rPr>
-        <w:t>________</w:t>
-      </w:r>
-      <w:r>
-        <w:rPr>
-          <w:rFonts w:ascii="Nunito" w:hAnsi="Nunito"/>
-          <w:sz w:val="28"/>
-          <w:szCs w:val="28"/>
-        </w:rPr>
-        <w:t xml:space="preserve"> ends the body of every method. </w:t>
-      </w:r>
-    </w:p>
-    <w:p>
-      <w:pPr>
-        <w:rPr>
-          <w:rFonts w:ascii="Nunito" w:hAnsi="Nunito"/>
-          <w:sz w:val="28"/>
-          <w:szCs w:val="28"/>
-        </w:rPr>
-      </w:pPr>
-      <w:r>
-        <w:rPr>
-          <w:rFonts w:ascii="Nunito" w:hAnsi="Nunito"/>
-          <w:sz w:val="28"/>
-          <w:szCs w:val="28"/>
-        </w:rPr>
-        <w:t>b) You can use the</w:t>
-      </w:r>
-      <w:r>
-        <w:rPr>
-          <w:rFonts w:ascii="Nunito" w:hAnsi="Nunito"/>
-          <w:sz w:val="28"/>
-          <w:szCs w:val="28"/>
-        </w:rPr>
-        <w:t xml:space="preserve"> _________</w:t>
-      </w:r>
+          <w:i/>
+          <w:iCs/>
+          <w:sz w:val="28"/>
+          <w:szCs w:val="28"/>
+        </w:rPr>
+        <w:t xml:space="preserve"> </w:t>
+      </w:r>
+      <w:proofErr w:type="gramStart"/>
+      <w:r>
+        <w:rPr>
+          <w:rFonts w:ascii="Nunito" w:hAnsi="Nunito"/>
+          <w:b/>
+          <w:bCs/>
+          <w:sz w:val="28"/>
+          <w:szCs w:val="28"/>
+        </w:rPr>
+        <w:t>{</w:t>
+      </w:r>
+      <w:r>
+        <w:rPr>
+          <w:rFonts w:ascii="Nunito" w:hAnsi="Nunito"/>
+          <w:i/>
+          <w:iCs/>
+          <w:sz w:val="28"/>
+          <w:szCs w:val="28"/>
+        </w:rPr>
+        <w:t xml:space="preserve"> </w:t>
+      </w:r>
+      <w:r>
+        <w:rPr>
+          <w:rFonts w:ascii="Nunito" w:hAnsi="Nunito"/>
+          <w:i/>
+          <w:iCs/>
+          <w:sz w:val="28"/>
+          <w:szCs w:val="28"/>
+        </w:rPr>
+        <w:t xml:space="preserve"> </w:t>
+      </w:r>
+      <w:r>
+        <w:rPr>
+          <w:rFonts w:ascii="Nunito" w:hAnsi="Nunito"/>
+          <w:sz w:val="28"/>
+          <w:szCs w:val="28"/>
+        </w:rPr>
+        <w:t>begins</w:t>
+      </w:r>
+      <w:proofErr w:type="gramEnd"/>
+      <w:r>
+        <w:rPr>
+          <w:rFonts w:ascii="Nunito" w:hAnsi="Nunito"/>
+          <w:sz w:val="28"/>
+          <w:szCs w:val="28"/>
+        </w:rPr>
+        <w:t xml:space="preserve"> the body of every method, and a(n</w:t>
+      </w:r>
+      <w:proofErr w:type="gramStart"/>
+      <w:r>
+        <w:rPr>
+          <w:rFonts w:ascii="Nunito" w:hAnsi="Nunito"/>
+          <w:sz w:val="28"/>
+          <w:szCs w:val="28"/>
+        </w:rPr>
+        <w:t>)</w:t>
+      </w:r>
+      <w:r>
+        <w:rPr>
+          <w:rFonts w:ascii="Nunito" w:hAnsi="Nunito"/>
+          <w:sz w:val="28"/>
+          <w:szCs w:val="28"/>
+        </w:rPr>
+        <w:t xml:space="preserve"> </w:t>
+      </w:r>
+      <w:r>
+        <w:rPr>
+          <w:rFonts w:ascii="Nunito" w:hAnsi="Nunito"/>
+          <w:b/>
+          <w:bCs/>
+          <w:sz w:val="28"/>
+          <w:szCs w:val="28"/>
+        </w:rPr>
+        <w:t>}</w:t>
+      </w:r>
+      <w:proofErr w:type="gramEnd"/>
+      <w:r>
+        <w:rPr>
+          <w:rFonts w:ascii="Nunito" w:hAnsi="Nunito"/>
+          <w:sz w:val="28"/>
+          <w:szCs w:val="28"/>
+        </w:rPr>
+        <w:t xml:space="preserve"> </w:t>
+      </w:r>
+      <w:r>
+        <w:rPr>
+          <w:rFonts w:ascii="Nunito" w:hAnsi="Nunito"/>
+          <w:sz w:val="28"/>
+          <w:szCs w:val="28"/>
+        </w:rPr>
+        <w:t xml:space="preserve">ends the body of every method. </w:t>
+      </w:r>
+    </w:p>
+    <w:p>
+      <w:pPr>
+        <w:rPr>
+          <w:rFonts w:ascii="Nunito" w:hAnsi="Nunito"/>
+          <w:sz w:val="28"/>
+          <w:szCs w:val="28"/>
+        </w:rPr>
+      </w:pPr>
+      <w:r>
+        <w:rPr>
+          <w:rFonts w:ascii="Nunito" w:hAnsi="Nunito"/>
+          <w:sz w:val="28"/>
+          <w:szCs w:val="28"/>
+        </w:rPr>
+        <w:t xml:space="preserve">b) You can use </w:t>
+      </w:r>
+      <w:proofErr w:type="gramStart"/>
+      <w:r>
+        <w:rPr>
+          <w:rFonts w:ascii="Nunito" w:hAnsi="Nunito"/>
+          <w:sz w:val="28"/>
+          <w:szCs w:val="28"/>
+        </w:rPr>
+        <w:t>the</w:t>
+      </w:r>
+      <w:r>
+        <w:rPr>
+          <w:rFonts w:ascii="Nunito" w:hAnsi="Nunito"/>
+          <w:sz w:val="28"/>
+          <w:szCs w:val="28"/>
+        </w:rPr>
+        <w:t xml:space="preserve"> </w:t>
+      </w:r>
+      <w:r>
+        <w:rPr>
+          <w:rFonts w:ascii="Nunito" w:hAnsi="Nunito"/>
+          <w:sz w:val="28"/>
+          <w:szCs w:val="28"/>
+        </w:rPr>
+        <w:t xml:space="preserve"> </w:t>
+      </w:r>
+      <w:r>
+        <w:rPr>
+          <w:rFonts w:ascii="Nunito" w:hAnsi="Nunito"/>
+          <w:b/>
+          <w:bCs/>
+          <w:sz w:val="28"/>
+          <w:szCs w:val="28"/>
+        </w:rPr>
+        <w:t>IF</w:t>
+      </w:r>
+      <w:proofErr w:type="gramEnd"/>
       <w:r>
         <w:rPr>
           <w:rFonts w:ascii="Nunito" w:hAnsi="Nunito"/>
@@ -187,18 +285,60 @@
       <w:r>
         <w:rPr>
           <w:rFonts w:ascii="Nunito" w:hAnsi="Nunito"/>
-          <w:sz w:val="28"/>
-          <w:szCs w:val="28"/>
-        </w:rPr>
-        <w:t>_________</w:t>
-      </w:r>
-      <w:r>
-        <w:rPr>
-          <w:rFonts w:ascii="Nunito" w:hAnsi="Nunito"/>
-          <w:sz w:val="28"/>
-          <w:szCs w:val="28"/>
-        </w:rPr>
-        <w:t xml:space="preserve">begins an end-of-line comment. </w:t>
+          <w:b/>
+          <w:bCs/>
+          <w:sz w:val="28"/>
+          <w:szCs w:val="28"/>
+        </w:rPr>
+        <w:t>/</w:t>
+      </w:r>
+      <w:proofErr w:type="gramStart"/>
+      <w:r>
+        <w:rPr>
+          <w:rFonts w:ascii="Nunito" w:hAnsi="Nunito"/>
+          <w:b/>
+          <w:bCs/>
+          <w:sz w:val="28"/>
+          <w:szCs w:val="28"/>
+        </w:rPr>
+        <w:t>/</w:t>
+      </w:r>
+      <w:r>
+        <w:rPr>
+          <w:rFonts w:ascii="Nunito" w:hAnsi="Nunito"/>
+          <w:b/>
+          <w:bCs/>
+          <w:i/>
+          <w:iCs/>
+          <w:sz w:val="28"/>
+          <w:szCs w:val="28"/>
+        </w:rPr>
+        <w:t xml:space="preserve"> </w:t>
+      </w:r>
+      <w:r>
+        <w:rPr>
+          <w:rFonts w:ascii="Nunito" w:hAnsi="Nunito"/>
+          <w:sz w:val="28"/>
+          <w:szCs w:val="28"/>
+        </w:rPr>
+        <w:t xml:space="preserve"> </w:t>
+      </w:r>
+      <w:r>
+        <w:rPr>
+          <w:rFonts w:ascii="Nunito" w:hAnsi="Nunito"/>
+          <w:sz w:val="28"/>
+          <w:szCs w:val="28"/>
+        </w:rPr>
+        <w:t>begins</w:t>
+      </w:r>
+      <w:proofErr w:type="gramEnd"/>
+      <w:r>
+        <w:rPr>
+          <w:rFonts w:ascii="Nunito" w:hAnsi="Nunito"/>
+          <w:sz w:val="28"/>
+          <w:szCs w:val="28"/>
+        </w:rPr>
+        <w:t xml:space="preserve"> an end-of-line comment. </w:t>
       </w:r>
     </w:p>
     <w:p>
@@ -223,7 +363,86 @@
           <w:sz w:val="28"/>
           <w:szCs w:val="28"/>
         </w:rPr>
-        <w:t>_______</w:t>
+        <w:t xml:space="preserve"> </w:t>
+      </w:r>
+      <w:r>
+        <w:rPr>
+          <w:rFonts w:ascii="Nunito" w:hAnsi="Nunito"/>
+          <w:b/>
+          <w:bCs/>
+          <w:sz w:val="28"/>
+          <w:szCs w:val="28"/>
+        </w:rPr>
+        <w:t>Space characters</w:t>
+      </w:r>
+      <w:r>
+        <w:rPr>
+          <w:rFonts w:ascii="Nunito" w:hAnsi="Nunito"/>
+          <w:sz w:val="28"/>
+          <w:szCs w:val="28"/>
+        </w:rPr>
+        <w:t xml:space="preserve">, </w:t>
+      </w:r>
+      <w:r>
+        <w:rPr>
+          <w:rFonts w:ascii="Nunito" w:hAnsi="Nunito"/>
+          <w:b/>
+          <w:bCs/>
+          <w:sz w:val="28"/>
+          <w:szCs w:val="28"/>
+        </w:rPr>
+        <w:t>tabs</w:t>
+      </w:r>
+      <w:r>
+        <w:rPr>
+          <w:rFonts w:ascii="Nunito" w:hAnsi="Nunito"/>
+          <w:sz w:val="28"/>
+          <w:szCs w:val="28"/>
+        </w:rPr>
+        <w:t xml:space="preserve">, and </w:t>
+      </w:r>
+      <w:r>
+        <w:rPr>
+          <w:rFonts w:ascii="Nunito" w:hAnsi="Nunito"/>
+          <w:b/>
+          <w:bCs/>
+          <w:sz w:val="28"/>
+          <w:szCs w:val="28"/>
+        </w:rPr>
+        <w:t>newlines (or blank lines)</w:t>
+      </w:r>
+      <w:r>
+        <w:rPr>
+          <w:rFonts w:ascii="Nunito" w:hAnsi="Nunito"/>
+          <w:sz w:val="28"/>
+          <w:szCs w:val="28"/>
+        </w:rPr>
+        <w:t xml:space="preserve"> </w:t>
+      </w:r>
+      <w:r>
+        <w:rPr>
+          <w:rFonts w:ascii="Nunito" w:hAnsi="Nunito"/>
+          <w:sz w:val="28"/>
+          <w:szCs w:val="28"/>
+        </w:rPr>
+        <w:t xml:space="preserve">are called white space. </w:t>
+      </w:r>
+    </w:p>
+    <w:p>
+      <w:pPr>
+        <w:rPr>
+          <w:rFonts w:ascii="Nunito" w:hAnsi="Nunito"/>
+          <w:sz w:val="28"/>
+          <w:szCs w:val="28"/>
+        </w:rPr>
+      </w:pPr>
+      <w:r>
+        <w:rPr>
+          <w:rFonts w:ascii="Nunito" w:hAnsi="Nunito"/>
+          <w:sz w:val="28"/>
+          <w:szCs w:val="28"/>
+        </w:rPr>
+        <w:t>e</w:t>
       </w:r>
       <w:proofErr w:type="gramStart"/>
       <w:r>
@@ -232,20 +451,51 @@
           <w:sz w:val="28"/>
           <w:szCs w:val="28"/>
         </w:rPr>
-        <w:t>_</w:t>
-      </w:r>
-      <w:r>
-        <w:rPr>
-          <w:rFonts w:ascii="Nunito" w:hAnsi="Nunito"/>
-          <w:sz w:val="28"/>
-          <w:szCs w:val="28"/>
-        </w:rPr>
-        <w:t xml:space="preserve"> ,</w:t>
+        <w:t xml:space="preserve">) </w:t>
+      </w:r>
+      <w:r>
+        <w:rPr>
+          <w:rFonts w:ascii="Nunito" w:hAnsi="Nunito"/>
+          <w:sz w:val="28"/>
+          <w:szCs w:val="28"/>
+        </w:rPr>
+        <w:t xml:space="preserve"> </w:t>
+      </w:r>
+      <w:r>
+        <w:rPr>
+          <w:rFonts w:ascii="Nunito" w:hAnsi="Nunito"/>
+          <w:b/>
+          <w:bCs/>
+          <w:sz w:val="28"/>
+          <w:szCs w:val="28"/>
+        </w:rPr>
+        <w:t>Keywords</w:t>
       </w:r>
       <w:proofErr w:type="gramEnd"/>
       <w:r>
         <w:rPr>
           <w:rFonts w:ascii="Nunito" w:hAnsi="Nunito"/>
+          <w:b/>
+          <w:bCs/>
+          <w:sz w:val="28"/>
+          <w:szCs w:val="28"/>
+        </w:rPr>
+        <w:t xml:space="preserve"> (or reserved </w:t>
+      </w:r>
+      <w:proofErr w:type="gramStart"/>
+      <w:r>
+        <w:rPr>
+          <w:rFonts w:ascii="Nunito" w:hAnsi="Nunito"/>
+          <w:b/>
+          <w:bCs/>
+          <w:sz w:val="28"/>
+          <w:szCs w:val="28"/>
+        </w:rPr>
+        <w:t>words)</w:t>
+      </w:r>
+      <w:r>
+        <w:rPr>
+          <w:rFonts w:ascii="Nunito" w:hAnsi="Nunito"/>
           <w:sz w:val="28"/>
           <w:szCs w:val="28"/>
         </w:rPr>
@@ -257,64 +507,24 @@
           <w:sz w:val="28"/>
           <w:szCs w:val="28"/>
         </w:rPr>
-        <w:t>________</w:t>
-      </w:r>
-      <w:r>
-        <w:rPr>
-          <w:rFonts w:ascii="Nunito" w:hAnsi="Nunito"/>
-          <w:sz w:val="28"/>
-          <w:szCs w:val="28"/>
-        </w:rPr>
-        <w:t xml:space="preserve">and </w:t>
-      </w:r>
-      <w:r>
-        <w:rPr>
-          <w:rFonts w:ascii="Nunito" w:hAnsi="Nunito"/>
-          <w:sz w:val="28"/>
-          <w:szCs w:val="28"/>
-        </w:rPr>
-        <w:t>________</w:t>
-      </w:r>
-      <w:r>
-        <w:rPr>
-          <w:rFonts w:ascii="Nunito" w:hAnsi="Nunito"/>
-          <w:sz w:val="28"/>
-          <w:szCs w:val="28"/>
-        </w:rPr>
-        <w:t xml:space="preserve">are called white space. </w:t>
-      </w:r>
-    </w:p>
-    <w:p>
-      <w:pPr>
-        <w:rPr>
-          <w:rFonts w:ascii="Nunito" w:hAnsi="Nunito"/>
-          <w:sz w:val="28"/>
-          <w:szCs w:val="28"/>
-        </w:rPr>
-      </w:pPr>
-      <w:r>
-        <w:rPr>
-          <w:rFonts w:ascii="Nunito" w:hAnsi="Nunito"/>
-          <w:sz w:val="28"/>
-          <w:szCs w:val="28"/>
-        </w:rPr>
-        <w:t xml:space="preserve">e) </w:t>
-      </w:r>
-      <w:r>
-        <w:rPr>
-          <w:rFonts w:ascii="Nunito" w:hAnsi="Nunito"/>
-          <w:sz w:val="28"/>
-          <w:szCs w:val="28"/>
-        </w:rPr>
-        <w:t xml:space="preserve">_________ </w:t>
-      </w:r>
-      <w:r>
-        <w:rPr>
-          <w:rFonts w:ascii="Nunito" w:hAnsi="Nunito"/>
-          <w:sz w:val="28"/>
-          <w:szCs w:val="28"/>
-        </w:rPr>
-        <w:t>are reserved for use by Java.</w:t>
+        <w:t xml:space="preserve"> </w:t>
+      </w:r>
+      <w:r>
+        <w:rPr>
+          <w:rFonts w:ascii="Nunito" w:hAnsi="Nunito"/>
+          <w:sz w:val="28"/>
+          <w:szCs w:val="28"/>
+        </w:rPr>
+        <w:t>are</w:t>
+      </w:r>
+      <w:proofErr w:type="gramEnd"/>
+      <w:r>
+        <w:rPr>
+          <w:rFonts w:ascii="Nunito" w:hAnsi="Nunito"/>
+          <w:sz w:val="28"/>
+          <w:szCs w:val="28"/>
+        </w:rPr>
+        <w:t xml:space="preserve"> reserved for use by Java.</w:t>
       </w:r>
     </w:p>
     <w:p>
@@ -339,29 +549,1388 @@
           <w:sz w:val="28"/>
           <w:szCs w:val="28"/>
         </w:rPr>
-        <w:t xml:space="preserve"> _______</w:t>
+        <w:t xml:space="preserve"> </w:t>
+      </w:r>
+      <w:r>
+        <w:rPr>
+          <w:rFonts w:ascii="Nunito" w:hAnsi="Nunito"/>
+          <w:b/>
+          <w:bCs/>
+          <w:sz w:val="28"/>
+          <w:szCs w:val="28"/>
+        </w:rPr>
+        <w:t>main</w:t>
+      </w:r>
+      <w:r>
+        <w:rPr>
+          <w:rFonts w:ascii="Nunito" w:hAnsi="Nunito"/>
+          <w:sz w:val="28"/>
+          <w:szCs w:val="28"/>
+        </w:rPr>
+        <w:t>.</w:t>
+      </w:r>
+    </w:p>
+    <w:p>
+      <w:pPr>
+        <w:rPr>
+          <w:rFonts w:ascii="Nunito" w:hAnsi="Nunito"/>
+          <w:sz w:val="28"/>
+          <w:szCs w:val="28"/>
+        </w:rPr>
+      </w:pPr>
+      <w:r>
+        <w:rPr>
+          <w:rFonts w:ascii="Nunito" w:hAnsi="Nunito"/>
+          <w:sz w:val="28"/>
+          <w:szCs w:val="28"/>
+        </w:rPr>
+        <w:t xml:space="preserve">g) </w:t>
+      </w:r>
+      <w:r>
+        <w:rPr>
+          <w:rFonts w:ascii="Nunito" w:hAnsi="Nunito"/>
+          <w:sz w:val="28"/>
+          <w:szCs w:val="28"/>
+        </w:rPr>
+        <w:t xml:space="preserve">Methods </w:t>
+      </w:r>
+      <w:proofErr w:type="spellStart"/>
+      <w:r>
+        <w:rPr>
+          <w:rFonts w:ascii="Nunito" w:hAnsi="Nunito"/>
+          <w:b/>
+          <w:bCs/>
+          <w:sz w:val="28"/>
+          <w:szCs w:val="28"/>
+        </w:rPr>
+        <w:t>System.out.print</w:t>
+      </w:r>
+      <w:proofErr w:type="spellEnd"/>
+      <w:r>
+        <w:rPr>
+          <w:rFonts w:ascii="Nunito" w:hAnsi="Nunito"/>
+          <w:sz w:val="28"/>
+          <w:szCs w:val="28"/>
+        </w:rPr>
+        <w:t xml:space="preserve">, </w:t>
+      </w:r>
+      <w:proofErr w:type="spellStart"/>
+      <w:r>
+        <w:rPr>
+          <w:rFonts w:ascii="Nunito" w:hAnsi="Nunito"/>
+          <w:b/>
+          <w:bCs/>
+          <w:sz w:val="28"/>
+          <w:szCs w:val="28"/>
+        </w:rPr>
+        <w:t>System.out.println</w:t>
+      </w:r>
+      <w:proofErr w:type="spellEnd"/>
+      <w:r>
+        <w:rPr>
+          <w:rFonts w:ascii="Nunito" w:hAnsi="Nunito"/>
+          <w:sz w:val="28"/>
+          <w:szCs w:val="28"/>
+        </w:rPr>
+        <w:t xml:space="preserve">, and </w:t>
+      </w:r>
+      <w:proofErr w:type="spellStart"/>
+      <w:r>
+        <w:rPr>
+          <w:rFonts w:ascii="Nunito" w:hAnsi="Nunito"/>
+          <w:b/>
+          <w:bCs/>
+          <w:sz w:val="28"/>
+          <w:szCs w:val="28"/>
+        </w:rPr>
+        <w:t>System.out.printf</w:t>
+      </w:r>
+      <w:proofErr w:type="spellEnd"/>
+      <w:r>
+        <w:rPr>
+          <w:rFonts w:ascii="Nunito" w:hAnsi="Nunito"/>
+          <w:sz w:val="28"/>
+          <w:szCs w:val="28"/>
+        </w:rPr>
+        <w:t xml:space="preserve"> display information in a command window.</w:t>
+      </w:r>
+    </w:p>
+    <w:p>
+      <w:pPr>
+        <w:rPr>
+          <w:rFonts w:ascii="Nunito" w:hAnsi="Nunito"/>
+          <w:b/>
+          <w:bCs/>
+          <w:sz w:val="28"/>
+          <w:szCs w:val="28"/>
+        </w:rPr>
+      </w:pPr>
+    </w:p>
+    <w:p>
+      <w:pPr>
+        <w:rPr>
+          <w:rFonts w:ascii="Nunito" w:hAnsi="Nunito"/>
+          <w:b/>
+          <w:bCs/>
+          <w:sz w:val="28"/>
+          <w:szCs w:val="28"/>
+        </w:rPr>
+      </w:pPr>
+      <w:r>
+        <w:rPr>
+          <w:rFonts w:ascii="Nunito" w:hAnsi="Nunito"/>
+          <w:b/>
+          <w:bCs/>
+          <w:sz w:val="28"/>
+          <w:szCs w:val="28"/>
+        </w:rPr>
+        <w:t xml:space="preserve">2.2 State whether each of the following is true or false. If false, explain why. </w:t>
+      </w:r>
+    </w:p>
+    <w:p>
+      <w:pPr>
+        <w:rPr>
+          <w:rFonts w:ascii="Nunito" w:hAnsi="Nunito"/>
+          <w:sz w:val="28"/>
+          <w:szCs w:val="28"/>
+        </w:rPr>
+      </w:pPr>
+      <w:r>
+        <w:rPr>
+          <w:rFonts w:ascii="Nunito" w:hAnsi="Nunito"/>
+          <w:sz w:val="28"/>
+          <w:szCs w:val="28"/>
+        </w:rPr>
+        <w:t xml:space="preserve">a) Comments cause the computer to print the text after the // on the screen when the program executes. </w:t>
+      </w:r>
+      <w:r>
+        <w:rPr>
+          <w:rFonts w:ascii="Nunito" w:hAnsi="Nunito"/>
+          <w:sz w:val="28"/>
+          <w:szCs w:val="28"/>
+        </w:rPr>
+        <w:t xml:space="preserve"> </w:t>
+      </w:r>
+    </w:p>
+    <w:p>
+      <w:pPr>
+        <w:rPr>
+          <w:rFonts w:ascii="Nunito" w:hAnsi="Nunito"/>
+          <w:i/>
+          <w:iCs/>
+          <w:sz w:val="28"/>
+          <w:szCs w:val="28"/>
+        </w:rPr>
+      </w:pPr>
+      <w:r>
+        <w:rPr>
+          <w:rFonts w:ascii="Nunito" w:hAnsi="Nunito"/>
+          <w:b/>
+          <w:bCs/>
+          <w:i/>
+          <w:iCs/>
+          <w:sz w:val="28"/>
+          <w:szCs w:val="28"/>
+        </w:rPr>
+        <w:t>False.</w:t>
+      </w:r>
+      <w:r>
+        <w:rPr>
+          <w:rFonts w:ascii="Nunito" w:hAnsi="Nunito"/>
+          <w:i/>
+          <w:iCs/>
+          <w:sz w:val="28"/>
+          <w:szCs w:val="28"/>
+        </w:rPr>
+        <w:t xml:space="preserve"> Comments are for human readers. They are ignored by the compiler and do not perform any action when the program executes.</w:t>
+      </w:r>
+    </w:p>
+    <w:p>
+      <w:pPr>
+        <w:rPr>
+          <w:rFonts w:ascii="Nunito" w:hAnsi="Nunito"/>
+          <w:sz w:val="28"/>
+          <w:szCs w:val="28"/>
+        </w:rPr>
+      </w:pPr>
+    </w:p>
+    <w:p>
+      <w:pPr>
+        <w:rPr>
+          <w:rFonts w:ascii="Nunito" w:hAnsi="Nunito"/>
+          <w:sz w:val="28"/>
+          <w:szCs w:val="28"/>
+        </w:rPr>
+      </w:pPr>
+      <w:r>
+        <w:rPr>
+          <w:rFonts w:ascii="Nunito" w:hAnsi="Nunito"/>
+          <w:sz w:val="28"/>
+          <w:szCs w:val="28"/>
+        </w:rPr>
+        <w:t xml:space="preserve">b) All variables must be given a type when they’re declared. </w:t>
+      </w:r>
+    </w:p>
+    <w:p>
+      <w:pPr>
+        <w:rPr>
+          <w:rFonts w:ascii="Nunito" w:hAnsi="Nunito"/>
+          <w:i/>
+          <w:iCs/>
+          <w:sz w:val="28"/>
+          <w:szCs w:val="28"/>
+        </w:rPr>
+      </w:pPr>
+      <w:r>
+        <w:rPr>
+          <w:rFonts w:ascii="Nunito" w:hAnsi="Nunito"/>
+          <w:b/>
+          <w:bCs/>
+          <w:i/>
+          <w:iCs/>
+          <w:sz w:val="28"/>
+          <w:szCs w:val="28"/>
+        </w:rPr>
+        <w:lastRenderedPageBreak/>
+        <w:t>True.</w:t>
+      </w:r>
+      <w:r>
+        <w:rPr>
+          <w:rFonts w:ascii="Nunito" w:hAnsi="Nunito"/>
+          <w:i/>
+          <w:iCs/>
+          <w:sz w:val="28"/>
+          <w:szCs w:val="28"/>
+        </w:rPr>
+        <w:t xml:space="preserve"> Java is a </w:t>
       </w:r>
       <w:proofErr w:type="gramStart"/>
       <w:r>
         <w:rPr>
           <w:rFonts w:ascii="Nunito" w:hAnsi="Nunito"/>
-          <w:sz w:val="28"/>
-          <w:szCs w:val="28"/>
-        </w:rPr>
-        <w:t>_</w:t>
-      </w:r>
-      <w:r>
-        <w:rPr>
-          <w:rFonts w:ascii="Nunito" w:hAnsi="Nunito"/>
-          <w:sz w:val="28"/>
-          <w:szCs w:val="28"/>
-        </w:rPr>
-        <w:t xml:space="preserve"> .</w:t>
+          <w:i/>
+          <w:iCs/>
+          <w:sz w:val="28"/>
+          <w:szCs w:val="28"/>
+        </w:rPr>
+        <w:t>statically-typed</w:t>
       </w:r>
       <w:proofErr w:type="gramEnd"/>
       <w:r>
         <w:rPr>
           <w:rFonts w:ascii="Nunito" w:hAnsi="Nunito"/>
+          <w:i/>
+          <w:iCs/>
+          <w:sz w:val="28"/>
+          <w:szCs w:val="28"/>
+        </w:rPr>
+        <w:t xml:space="preserve"> language, meaning all variables must have a declared type (e.g., int, double, String) before they are used.</w:t>
+      </w:r>
+    </w:p>
+    <w:p>
+      <w:pPr>
+        <w:rPr>
+          <w:rFonts w:ascii="Nunito" w:hAnsi="Nunito"/>
+          <w:sz w:val="28"/>
+          <w:szCs w:val="28"/>
+        </w:rPr>
+      </w:pPr>
+    </w:p>
+    <w:p>
+      <w:pPr>
+        <w:rPr>
+          <w:rFonts w:ascii="Nunito" w:hAnsi="Nunito"/>
+          <w:sz w:val="28"/>
+          <w:szCs w:val="28"/>
+        </w:rPr>
+      </w:pPr>
+      <w:r>
+        <w:rPr>
+          <w:rFonts w:ascii="Nunito" w:hAnsi="Nunito"/>
+          <w:sz w:val="28"/>
+          <w:szCs w:val="28"/>
+        </w:rPr>
+        <w:t xml:space="preserve">c) Java considers the variables number and </w:t>
+      </w:r>
+      <w:proofErr w:type="spellStart"/>
+      <w:r>
+        <w:rPr>
+          <w:rFonts w:ascii="Nunito" w:hAnsi="Nunito"/>
+          <w:sz w:val="28"/>
+          <w:szCs w:val="28"/>
+        </w:rPr>
+        <w:t>NuMbEr</w:t>
+      </w:r>
+      <w:proofErr w:type="spellEnd"/>
+      <w:r>
+        <w:rPr>
+          <w:rFonts w:ascii="Nunito" w:hAnsi="Nunito"/>
+          <w:sz w:val="28"/>
+          <w:szCs w:val="28"/>
+        </w:rPr>
+        <w:t xml:space="preserve"> to be identical. </w:t>
+      </w:r>
+    </w:p>
+    <w:p>
+      <w:pPr>
+        <w:rPr>
+          <w:rFonts w:ascii="Nunito" w:hAnsi="Nunito"/>
+          <w:i/>
+          <w:iCs/>
+          <w:sz w:val="28"/>
+          <w:szCs w:val="28"/>
+        </w:rPr>
+      </w:pPr>
+      <w:r>
+        <w:rPr>
+          <w:rFonts w:ascii="Nunito" w:hAnsi="Nunito"/>
+          <w:b/>
+          <w:bCs/>
+          <w:i/>
+          <w:iCs/>
+          <w:sz w:val="28"/>
+          <w:szCs w:val="28"/>
+        </w:rPr>
+        <w:t>False.</w:t>
+      </w:r>
+      <w:r>
+        <w:rPr>
+          <w:rFonts w:ascii="Nunito" w:hAnsi="Nunito"/>
+          <w:i/>
+          <w:iCs/>
+          <w:sz w:val="28"/>
+          <w:szCs w:val="28"/>
+        </w:rPr>
+        <w:t xml:space="preserve"> Java is case-sensitive. The variables number and </w:t>
+      </w:r>
+      <w:proofErr w:type="spellStart"/>
+      <w:r>
+        <w:rPr>
+          <w:rFonts w:ascii="Nunito" w:hAnsi="Nunito"/>
+          <w:i/>
+          <w:iCs/>
+          <w:sz w:val="28"/>
+          <w:szCs w:val="28"/>
+        </w:rPr>
+        <w:t>NuMbEr</w:t>
+      </w:r>
+      <w:proofErr w:type="spellEnd"/>
+      <w:r>
+        <w:rPr>
+          <w:rFonts w:ascii="Nunito" w:hAnsi="Nunito"/>
+          <w:i/>
+          <w:iCs/>
+          <w:sz w:val="28"/>
+          <w:szCs w:val="28"/>
+        </w:rPr>
+        <w:t xml:space="preserve"> are distinct and separate.</w:t>
+      </w:r>
+    </w:p>
+    <w:p>
+      <w:pPr>
+        <w:rPr>
+          <w:rFonts w:ascii="Nunito" w:hAnsi="Nunito"/>
+          <w:sz w:val="28"/>
+          <w:szCs w:val="28"/>
+        </w:rPr>
+      </w:pPr>
+    </w:p>
+    <w:p>
+      <w:pPr>
+        <w:rPr>
+          <w:rFonts w:ascii="Nunito" w:hAnsi="Nunito"/>
+          <w:sz w:val="28"/>
+          <w:szCs w:val="28"/>
+        </w:rPr>
+      </w:pPr>
+      <w:r>
+        <w:rPr>
+          <w:rFonts w:ascii="Nunito" w:hAnsi="Nunito"/>
+          <w:sz w:val="28"/>
+          <w:szCs w:val="28"/>
+        </w:rPr>
+        <w:t xml:space="preserve">d) The remainder operator (%) can be used only with integer operands. </w:t>
+      </w:r>
+    </w:p>
+    <w:p>
+      <w:pPr>
+        <w:rPr>
+          <w:rFonts w:ascii="Nunito" w:hAnsi="Nunito"/>
+          <w:i/>
+          <w:iCs/>
+          <w:sz w:val="28"/>
+          <w:szCs w:val="28"/>
+        </w:rPr>
+      </w:pPr>
+      <w:r>
+        <w:rPr>
+          <w:rFonts w:ascii="Nunito" w:hAnsi="Nunito"/>
+          <w:b/>
+          <w:bCs/>
+          <w:i/>
+          <w:iCs/>
+          <w:sz w:val="28"/>
+          <w:szCs w:val="28"/>
+        </w:rPr>
+        <w:t>False.</w:t>
+      </w:r>
+      <w:r>
+        <w:rPr>
+          <w:rFonts w:ascii="Nunito" w:hAnsi="Nunito"/>
+          <w:i/>
+          <w:iCs/>
+          <w:sz w:val="28"/>
+          <w:szCs w:val="28"/>
+        </w:rPr>
+        <w:t xml:space="preserve"> The remainder operator (%) can also be used with floating-point numbers (e.g., double or float).</w:t>
+      </w:r>
+    </w:p>
+    <w:p>
+      <w:pPr>
+        <w:rPr>
+          <w:rFonts w:ascii="Nunito" w:hAnsi="Nunito"/>
+          <w:sz w:val="28"/>
+          <w:szCs w:val="28"/>
+        </w:rPr>
+      </w:pPr>
+    </w:p>
+    <w:p>
+      <w:pPr>
+        <w:rPr>
+          <w:rFonts w:ascii="Nunito" w:hAnsi="Nunito"/>
+          <w:sz w:val="28"/>
+          <w:szCs w:val="28"/>
+        </w:rPr>
+      </w:pPr>
+      <w:r>
+        <w:rPr>
+          <w:rFonts w:ascii="Nunito" w:hAnsi="Nunito"/>
+          <w:sz w:val="28"/>
+          <w:szCs w:val="28"/>
+        </w:rPr>
+        <w:t xml:space="preserve">e) The arithmetic operators *, /, %, + and - all have the same level of precedence. </w:t>
+      </w:r>
+    </w:p>
+    <w:p>
+      <w:pPr>
+        <w:rPr>
+          <w:rFonts w:ascii="Nunito" w:hAnsi="Nunito"/>
+          <w:i/>
+          <w:iCs/>
+          <w:sz w:val="28"/>
+          <w:szCs w:val="28"/>
+        </w:rPr>
+      </w:pPr>
+      <w:r>
+        <w:rPr>
+          <w:rFonts w:ascii="Nunito" w:hAnsi="Nunito"/>
+          <w:b/>
+          <w:bCs/>
+          <w:i/>
+          <w:iCs/>
+          <w:sz w:val="28"/>
+          <w:szCs w:val="28"/>
+        </w:rPr>
+        <w:t>False.</w:t>
+      </w:r>
+      <w:r>
+        <w:rPr>
+          <w:rFonts w:ascii="Nunito" w:hAnsi="Nunito"/>
+          <w:i/>
+          <w:iCs/>
+          <w:sz w:val="28"/>
+          <w:szCs w:val="28"/>
+        </w:rPr>
+        <w:t xml:space="preserve"> The operators *, /, and % (multiplication, division, remainder) have the same level of precedence, which is higher than the precedence of + and - (addition and subtraction).</w:t>
+      </w:r>
+    </w:p>
+    <w:p>
+      <w:pPr>
+        <w:rPr>
+          <w:rFonts w:ascii="Nunito" w:hAnsi="Nunito"/>
+          <w:sz w:val="28"/>
+          <w:szCs w:val="28"/>
+        </w:rPr>
+      </w:pPr>
+    </w:p>
+    <w:p>
+      <w:pPr>
+        <w:rPr>
+          <w:rFonts w:ascii="Nunito" w:hAnsi="Nunito"/>
+          <w:b/>
+          <w:bCs/>
+          <w:sz w:val="28"/>
+          <w:szCs w:val="28"/>
+        </w:rPr>
+      </w:pPr>
+      <w:r>
+        <w:rPr>
+          <w:rFonts w:ascii="Nunito" w:hAnsi="Nunito"/>
+          <w:b/>
+          <w:bCs/>
+          <w:sz w:val="28"/>
+          <w:szCs w:val="28"/>
+        </w:rPr>
+        <w:t xml:space="preserve">2.3 Write statements to accomplish each of the following tasks: </w:t>
+      </w:r>
+    </w:p>
+    <w:p>
+      <w:pPr>
+        <w:rPr>
+          <w:rFonts w:ascii="Nunito" w:hAnsi="Nunito"/>
+          <w:sz w:val="28"/>
+          <w:szCs w:val="28"/>
+        </w:rPr>
+      </w:pPr>
+      <w:r>
+        <w:rPr>
+          <w:rFonts w:ascii="Nunito" w:hAnsi="Nunito"/>
+          <w:sz w:val="28"/>
+          <w:szCs w:val="28"/>
+        </w:rPr>
+        <w:t xml:space="preserve">a) Declare variables c, </w:t>
+      </w:r>
+      <w:proofErr w:type="spellStart"/>
+      <w:r>
+        <w:rPr>
+          <w:rFonts w:ascii="Nunito" w:hAnsi="Nunito"/>
+          <w:sz w:val="28"/>
+          <w:szCs w:val="28"/>
+        </w:rPr>
+        <w:t>thisIsAVariable</w:t>
+      </w:r>
+      <w:proofErr w:type="spellEnd"/>
+      <w:r>
+        <w:rPr>
+          <w:rFonts w:ascii="Nunito" w:hAnsi="Nunito"/>
+          <w:sz w:val="28"/>
+          <w:szCs w:val="28"/>
+        </w:rPr>
+        <w:t>, q76354 and number to be of type int.</w:t>
+      </w:r>
+    </w:p>
+    <w:p>
+      <w:pPr>
+        <w:rPr>
+          <w:rFonts w:ascii="Nunito" w:hAnsi="Nunito"/>
+          <w:b/>
+          <w:bCs/>
+          <w:i/>
+          <w:iCs/>
+          <w:sz w:val="28"/>
+          <w:szCs w:val="28"/>
+        </w:rPr>
+      </w:pPr>
+      <w:r>
+        <w:rPr>
+          <w:rFonts w:ascii="Nunito" w:hAnsi="Nunito"/>
+          <w:b/>
+          <w:bCs/>
+          <w:i/>
+          <w:iCs/>
+          <w:sz w:val="28"/>
+          <w:szCs w:val="28"/>
+        </w:rPr>
+        <w:t>Ans</w:t>
+      </w:r>
+      <w:r>
+        <w:rPr>
+          <w:rFonts w:ascii="Nunito" w:hAnsi="Nunito"/>
+          <w:b/>
+          <w:bCs/>
+          <w:i/>
+          <w:iCs/>
+          <w:sz w:val="28"/>
+          <w:szCs w:val="28"/>
+        </w:rPr>
+        <w:t xml:space="preserve">: </w:t>
+      </w:r>
+      <w:r>
+        <w:rPr>
+          <w:rFonts w:ascii="Nunito" w:hAnsi="Nunito"/>
+          <w:b/>
+          <w:bCs/>
+          <w:i/>
+          <w:iCs/>
+          <w:sz w:val="28"/>
+          <w:szCs w:val="28"/>
+        </w:rPr>
+        <w:t xml:space="preserve">int c, </w:t>
+      </w:r>
+      <w:proofErr w:type="spellStart"/>
+      <w:r>
+        <w:rPr>
+          <w:rFonts w:ascii="Nunito" w:hAnsi="Nunito"/>
+          <w:b/>
+          <w:bCs/>
+          <w:i/>
+          <w:iCs/>
+          <w:sz w:val="28"/>
+          <w:szCs w:val="28"/>
+        </w:rPr>
+        <w:t>thisIsAVariable</w:t>
+      </w:r>
+      <w:proofErr w:type="spellEnd"/>
+      <w:r>
+        <w:rPr>
+          <w:rFonts w:ascii="Nunito" w:hAnsi="Nunito"/>
+          <w:b/>
+          <w:bCs/>
+          <w:i/>
+          <w:iCs/>
+          <w:sz w:val="28"/>
+          <w:szCs w:val="28"/>
+        </w:rPr>
+        <w:t xml:space="preserve">, q76354, </w:t>
+      </w:r>
+      <w:proofErr w:type="gramStart"/>
+      <w:r>
+        <w:rPr>
+          <w:rFonts w:ascii="Nunito" w:hAnsi="Nunito"/>
+          <w:b/>
+          <w:bCs/>
+          <w:i/>
+          <w:iCs/>
+          <w:sz w:val="28"/>
+          <w:szCs w:val="28"/>
+        </w:rPr>
+        <w:t>number;</w:t>
+      </w:r>
+      <w:proofErr w:type="gramEnd"/>
+    </w:p>
+    <w:p>
+      <w:pPr>
+        <w:rPr>
+          <w:rFonts w:ascii="Nunito" w:hAnsi="Nunito"/>
+          <w:b/>
+          <w:bCs/>
+          <w:i/>
+          <w:iCs/>
+          <w:sz w:val="28"/>
+          <w:szCs w:val="28"/>
+        </w:rPr>
+      </w:pPr>
+    </w:p>
+    <w:p>
+      <w:pPr>
+        <w:rPr>
+          <w:rFonts w:ascii="Nunito" w:hAnsi="Nunito"/>
+          <w:sz w:val="28"/>
+          <w:szCs w:val="28"/>
+        </w:rPr>
+      </w:pPr>
+      <w:r>
+        <w:rPr>
+          <w:rFonts w:ascii="Nunito" w:hAnsi="Nunito"/>
+          <w:sz w:val="28"/>
+          <w:szCs w:val="28"/>
+        </w:rPr>
+        <w:t xml:space="preserve"> b) Prompt the user to enter an integer. </w:t>
+      </w:r>
+    </w:p>
+    <w:p>
+      <w:pPr>
+        <w:rPr>
+          <w:rFonts w:ascii="Nunito" w:hAnsi="Nunito"/>
+          <w:b/>
+          <w:bCs/>
+          <w:i/>
+          <w:iCs/>
+          <w:sz w:val="28"/>
+          <w:szCs w:val="28"/>
+        </w:rPr>
+      </w:pPr>
+      <w:r>
+        <w:rPr>
+          <w:rFonts w:ascii="Nunito" w:hAnsi="Nunito"/>
+          <w:b/>
+          <w:bCs/>
+          <w:i/>
+          <w:iCs/>
+          <w:sz w:val="28"/>
+          <w:szCs w:val="28"/>
+        </w:rPr>
+        <w:t xml:space="preserve">Ans: </w:t>
+      </w:r>
+      <w:proofErr w:type="spellStart"/>
+      <w:r>
+        <w:rPr>
+          <w:rFonts w:ascii="Nunito" w:hAnsi="Nunito"/>
+          <w:b/>
+          <w:bCs/>
+          <w:i/>
+          <w:iCs/>
+          <w:sz w:val="28"/>
+          <w:szCs w:val="28"/>
+        </w:rPr>
+        <w:t>System.out.print</w:t>
+      </w:r>
+      <w:proofErr w:type="spellEnd"/>
+      <w:r>
+        <w:rPr>
+          <w:rFonts w:ascii="Nunito" w:hAnsi="Nunito"/>
+          <w:b/>
+          <w:bCs/>
+          <w:i/>
+          <w:iCs/>
+          <w:sz w:val="28"/>
+          <w:szCs w:val="28"/>
+        </w:rPr>
+        <w:t>("Enter an integer: "</w:t>
+      </w:r>
+      <w:proofErr w:type="gramStart"/>
+      <w:r>
+        <w:rPr>
+          <w:rFonts w:ascii="Nunito" w:hAnsi="Nunito"/>
+          <w:b/>
+          <w:bCs/>
+          <w:i/>
+          <w:iCs/>
+          <w:sz w:val="28"/>
+          <w:szCs w:val="28"/>
+        </w:rPr>
+        <w:t>);</w:t>
+      </w:r>
+      <w:proofErr w:type="gramEnd"/>
+    </w:p>
+    <w:p>
+      <w:pPr>
+        <w:rPr>
+          <w:rFonts w:ascii="Nunito" w:hAnsi="Nunito"/>
+          <w:b/>
+          <w:bCs/>
+          <w:i/>
+          <w:iCs/>
+          <w:sz w:val="28"/>
+          <w:szCs w:val="28"/>
+        </w:rPr>
+      </w:pPr>
+    </w:p>
+    <w:p>
+      <w:pPr>
+        <w:rPr>
+          <w:rFonts w:ascii="Nunito" w:hAnsi="Nunito"/>
+          <w:sz w:val="28"/>
+          <w:szCs w:val="28"/>
+        </w:rPr>
+      </w:pPr>
+      <w:r>
+        <w:rPr>
+          <w:rFonts w:ascii="Nunito" w:hAnsi="Nunito"/>
+          <w:sz w:val="28"/>
+          <w:szCs w:val="28"/>
+        </w:rPr>
+        <w:t>c) Input an integer and assign the result to int variable value. Assume Scanner variable input can be used to read a value from the keyboard.</w:t>
+      </w:r>
+    </w:p>
+    <w:p>
+      <w:pPr>
+        <w:rPr>
+          <w:rFonts w:ascii="Nunito" w:hAnsi="Nunito"/>
+          <w:b/>
+          <w:bCs/>
+          <w:i/>
+          <w:iCs/>
+          <w:sz w:val="28"/>
+          <w:szCs w:val="28"/>
+        </w:rPr>
+      </w:pPr>
+      <w:r>
+        <w:rPr>
+          <w:rFonts w:ascii="Nunito" w:hAnsi="Nunito"/>
+          <w:b/>
+          <w:bCs/>
+          <w:i/>
+          <w:iCs/>
+          <w:sz w:val="28"/>
+          <w:szCs w:val="28"/>
+        </w:rPr>
+        <w:t xml:space="preserve">Ans: </w:t>
+      </w:r>
+      <w:r>
+        <w:rPr>
+          <w:rFonts w:ascii="Nunito" w:hAnsi="Nunito"/>
+          <w:b/>
+          <w:bCs/>
+          <w:i/>
+          <w:iCs/>
+          <w:sz w:val="28"/>
+          <w:szCs w:val="28"/>
+        </w:rPr>
+        <w:t xml:space="preserve">int value = </w:t>
+      </w:r>
+      <w:proofErr w:type="spellStart"/>
+      <w:proofErr w:type="gramStart"/>
+      <w:r>
+        <w:rPr>
+          <w:rFonts w:ascii="Nunito" w:hAnsi="Nunito"/>
+          <w:b/>
+          <w:bCs/>
+          <w:i/>
+          <w:iCs/>
+          <w:sz w:val="28"/>
+          <w:szCs w:val="28"/>
+        </w:rPr>
+        <w:t>input.nextInt</w:t>
+      </w:r>
+      <w:proofErr w:type="spellEnd"/>
+      <w:proofErr w:type="gramEnd"/>
+      <w:r>
+        <w:rPr>
+          <w:rFonts w:ascii="Nunito" w:hAnsi="Nunito"/>
+          <w:b/>
+          <w:bCs/>
+          <w:i/>
+          <w:iCs/>
+          <w:sz w:val="28"/>
+          <w:szCs w:val="28"/>
+        </w:rPr>
+        <w:t>(</w:t>
+      </w:r>
+      <w:proofErr w:type="gramStart"/>
+      <w:r>
+        <w:rPr>
+          <w:rFonts w:ascii="Nunito" w:hAnsi="Nunito"/>
+          <w:b/>
+          <w:bCs/>
+          <w:i/>
+          <w:iCs/>
+          <w:sz w:val="28"/>
+          <w:szCs w:val="28"/>
+        </w:rPr>
+        <w:t>);</w:t>
+      </w:r>
+      <w:proofErr w:type="gramEnd"/>
+    </w:p>
+    <w:p>
+      <w:pPr>
+        <w:rPr>
+          <w:rFonts w:ascii="Nunito" w:hAnsi="Nunito"/>
+          <w:b/>
+          <w:bCs/>
+          <w:i/>
+          <w:iCs/>
+          <w:sz w:val="28"/>
+          <w:szCs w:val="28"/>
+        </w:rPr>
+      </w:pPr>
+    </w:p>
+    <w:p>
+      <w:pPr>
+        <w:rPr>
+          <w:rFonts w:ascii="Nunito" w:hAnsi="Nunito"/>
+          <w:sz w:val="28"/>
+          <w:szCs w:val="28"/>
+        </w:rPr>
+      </w:pPr>
+      <w:r>
+        <w:rPr>
+          <w:rFonts w:ascii="Nunito" w:hAnsi="Nunito"/>
+          <w:sz w:val="28"/>
+          <w:szCs w:val="28"/>
+        </w:rPr>
+        <w:t xml:space="preserve"> d) Print "This is a Java program" on one line in the command window. Use method </w:t>
+      </w:r>
+      <w:proofErr w:type="spellStart"/>
+      <w:r>
+        <w:rPr>
+          <w:rFonts w:ascii="Nunito" w:hAnsi="Nunito"/>
+          <w:sz w:val="28"/>
+          <w:szCs w:val="28"/>
+        </w:rPr>
+        <w:t>System.out.println</w:t>
+      </w:r>
+      <w:proofErr w:type="spellEnd"/>
+      <w:r>
+        <w:rPr>
+          <w:rFonts w:ascii="Nunito" w:hAnsi="Nunito"/>
+          <w:sz w:val="28"/>
+          <w:szCs w:val="28"/>
+        </w:rPr>
+        <w:t xml:space="preserve">. </w:t>
+      </w:r>
+    </w:p>
+    <w:p>
+      <w:pPr>
+        <w:rPr>
+          <w:rFonts w:ascii="Nunito" w:hAnsi="Nunito"/>
+          <w:b/>
+          <w:bCs/>
+          <w:i/>
+          <w:iCs/>
+          <w:sz w:val="28"/>
+          <w:szCs w:val="28"/>
+        </w:rPr>
+      </w:pPr>
+      <w:r>
+        <w:rPr>
+          <w:rFonts w:ascii="Nunito" w:hAnsi="Nunito"/>
+          <w:b/>
+          <w:bCs/>
+          <w:i/>
+          <w:iCs/>
+          <w:sz w:val="28"/>
+          <w:szCs w:val="28"/>
+        </w:rPr>
+        <w:t xml:space="preserve">Ans: </w:t>
+      </w:r>
+      <w:proofErr w:type="spellStart"/>
+      <w:r>
+        <w:rPr>
+          <w:rFonts w:ascii="Nunito" w:hAnsi="Nunito"/>
+          <w:b/>
+          <w:bCs/>
+          <w:i/>
+          <w:iCs/>
+          <w:sz w:val="28"/>
+          <w:szCs w:val="28"/>
+        </w:rPr>
+        <w:t>System.out.println</w:t>
+      </w:r>
+      <w:proofErr w:type="spellEnd"/>
+      <w:r>
+        <w:rPr>
+          <w:rFonts w:ascii="Nunito" w:hAnsi="Nunito"/>
+          <w:b/>
+          <w:bCs/>
+          <w:i/>
+          <w:iCs/>
+          <w:sz w:val="28"/>
+          <w:szCs w:val="28"/>
+        </w:rPr>
+        <w:t>("This is a Java program"</w:t>
+      </w:r>
+      <w:proofErr w:type="gramStart"/>
+      <w:r>
+        <w:rPr>
+          <w:rFonts w:ascii="Nunito" w:hAnsi="Nunito"/>
+          <w:b/>
+          <w:bCs/>
+          <w:i/>
+          <w:iCs/>
+          <w:sz w:val="28"/>
+          <w:szCs w:val="28"/>
+        </w:rPr>
+        <w:t>);</w:t>
+      </w:r>
+      <w:proofErr w:type="gramEnd"/>
+    </w:p>
+    <w:p>
+      <w:pPr>
+        <w:rPr>
+          <w:rFonts w:ascii="Nunito" w:hAnsi="Nunito"/>
+          <w:b/>
+          <w:bCs/>
+          <w:i/>
+          <w:iCs/>
+          <w:sz w:val="28"/>
+          <w:szCs w:val="28"/>
+        </w:rPr>
+      </w:pPr>
+    </w:p>
+    <w:p>
+      <w:pPr>
+        <w:rPr>
+          <w:rFonts w:ascii="Nunito" w:hAnsi="Nunito"/>
+          <w:sz w:val="28"/>
+          <w:szCs w:val="28"/>
+        </w:rPr>
+      </w:pPr>
+      <w:r>
+        <w:rPr>
+          <w:rFonts w:ascii="Nunito" w:hAnsi="Nunito"/>
+          <w:sz w:val="28"/>
+          <w:szCs w:val="28"/>
+        </w:rPr>
+        <w:t xml:space="preserve">e) Print "This is a Java program" on two lines in the command window. The first line should end with Java. Use method </w:t>
+      </w:r>
+      <w:proofErr w:type="spellStart"/>
+      <w:r>
+        <w:rPr>
+          <w:rFonts w:ascii="Nunito" w:hAnsi="Nunito"/>
+          <w:sz w:val="28"/>
+          <w:szCs w:val="28"/>
+        </w:rPr>
+        <w:t>System.out.printf</w:t>
+      </w:r>
+      <w:proofErr w:type="spellEnd"/>
+      <w:r>
+        <w:rPr>
+          <w:rFonts w:ascii="Nunito" w:hAnsi="Nunito"/>
+          <w:sz w:val="28"/>
+          <w:szCs w:val="28"/>
+        </w:rPr>
+        <w:t xml:space="preserve"> and two %s format specifiers. </w:t>
+      </w:r>
+    </w:p>
+    <w:p>
+      <w:pPr>
+        <w:rPr>
+          <w:rFonts w:ascii="Nunito" w:hAnsi="Nunito"/>
+          <w:b/>
+          <w:bCs/>
+          <w:i/>
+          <w:iCs/>
+          <w:sz w:val="28"/>
+          <w:szCs w:val="28"/>
+        </w:rPr>
+      </w:pPr>
+      <w:r>
+        <w:rPr>
+          <w:rFonts w:ascii="Nunito" w:hAnsi="Nunito"/>
+          <w:b/>
+          <w:bCs/>
+          <w:i/>
+          <w:iCs/>
+          <w:sz w:val="28"/>
+          <w:szCs w:val="28"/>
+        </w:rPr>
+        <w:t xml:space="preserve">Ans: </w:t>
+      </w:r>
+      <w:proofErr w:type="spellStart"/>
+      <w:r>
+        <w:rPr>
+          <w:rFonts w:ascii="Nunito" w:hAnsi="Nunito"/>
+          <w:b/>
+          <w:bCs/>
+          <w:i/>
+          <w:iCs/>
+          <w:sz w:val="28"/>
+          <w:szCs w:val="28"/>
+        </w:rPr>
+        <w:t>System.out.printf</w:t>
+      </w:r>
+      <w:proofErr w:type="spellEnd"/>
+      <w:r>
+        <w:rPr>
+          <w:rFonts w:ascii="Nunito" w:hAnsi="Nunito"/>
+          <w:b/>
+          <w:bCs/>
+          <w:i/>
+          <w:iCs/>
+          <w:sz w:val="28"/>
+          <w:szCs w:val="28"/>
+        </w:rPr>
+        <w:t>("%</w:t>
+      </w:r>
+      <w:proofErr w:type="spellStart"/>
+      <w:r>
+        <w:rPr>
+          <w:rFonts w:ascii="Nunito" w:hAnsi="Nunito"/>
+          <w:b/>
+          <w:bCs/>
+          <w:i/>
+          <w:iCs/>
+          <w:sz w:val="28"/>
+          <w:szCs w:val="28"/>
+        </w:rPr>
+        <w:t>s%</w:t>
+      </w:r>
+      <w:proofErr w:type="gramStart"/>
+      <w:r>
+        <w:rPr>
+          <w:rFonts w:ascii="Nunito" w:hAnsi="Nunito"/>
+          <w:b/>
+          <w:bCs/>
+          <w:i/>
+          <w:iCs/>
+          <w:sz w:val="28"/>
+          <w:szCs w:val="28"/>
+        </w:rPr>
+        <w:t>n%s%n</w:t>
+      </w:r>
+      <w:proofErr w:type="spellEnd"/>
+      <w:proofErr w:type="gramEnd"/>
+      <w:r>
+        <w:rPr>
+          <w:rFonts w:ascii="Nunito" w:hAnsi="Nunito"/>
+          <w:b/>
+          <w:bCs/>
+          <w:i/>
+          <w:iCs/>
+          <w:sz w:val="28"/>
+          <w:szCs w:val="28"/>
+        </w:rPr>
+        <w:t>", "This is a Java", "program"</w:t>
+      </w:r>
+      <w:proofErr w:type="gramStart"/>
+      <w:r>
+        <w:rPr>
+          <w:rFonts w:ascii="Nunito" w:hAnsi="Nunito"/>
+          <w:b/>
+          <w:bCs/>
+          <w:i/>
+          <w:iCs/>
+          <w:sz w:val="28"/>
+          <w:szCs w:val="28"/>
+        </w:rPr>
+        <w:t>);</w:t>
+      </w:r>
+      <w:proofErr w:type="gramEnd"/>
+    </w:p>
+    <w:p>
+      <w:pPr>
+        <w:rPr>
+          <w:rFonts w:ascii="Nunito" w:hAnsi="Nunito"/>
+          <w:sz w:val="28"/>
+          <w:szCs w:val="28"/>
+        </w:rPr>
+      </w:pPr>
+    </w:p>
+    <w:p>
+      <w:pPr>
+        <w:rPr>
+          <w:rFonts w:ascii="Nunito" w:hAnsi="Nunito"/>
+          <w:sz w:val="28"/>
+          <w:szCs w:val="28"/>
+        </w:rPr>
+      </w:pPr>
+      <w:r>
+        <w:rPr>
+          <w:rFonts w:ascii="Nunito" w:hAnsi="Nunito"/>
+          <w:sz w:val="28"/>
+          <w:szCs w:val="28"/>
+        </w:rPr>
+        <w:t>f) If the variable number is not equal to 7, display "The variable number is not equal to 7</w:t>
+      </w:r>
+      <w:r>
+        <w:rPr>
+          <w:rFonts w:ascii="Nunito" w:hAnsi="Nunito"/>
+          <w:sz w:val="28"/>
+          <w:szCs w:val="28"/>
+        </w:rPr>
+        <w:t>”</w:t>
+      </w:r>
+    </w:p>
+    <w:p>
+      <w:pPr>
+        <w:rPr>
+          <w:rFonts w:ascii="Nunito" w:hAnsi="Nunito"/>
+          <w:b/>
+          <w:bCs/>
+          <w:sz w:val="28"/>
+          <w:szCs w:val="28"/>
+          <w:u w:val="single"/>
+        </w:rPr>
+      </w:pPr>
+      <w:r>
+        <w:rPr>
+          <w:rFonts w:ascii="Nunito" w:hAnsi="Nunito"/>
+          <w:b/>
+          <w:bCs/>
+          <w:sz w:val="28"/>
+          <w:szCs w:val="28"/>
+          <w:u w:val="single"/>
+        </w:rPr>
+        <w:t xml:space="preserve">Ans: </w:t>
+      </w:r>
+    </w:p>
+    <w:p>
+      <w:pPr>
+        <w:rPr>
+          <w:rFonts w:ascii="Nunito" w:hAnsi="Nunito"/>
+          <w:b/>
+          <w:bCs/>
+          <w:i/>
+          <w:iCs/>
+          <w:sz w:val="28"/>
+          <w:szCs w:val="28"/>
+        </w:rPr>
+      </w:pPr>
+      <w:r>
+        <w:rPr>
+          <w:rFonts w:ascii="Nunito" w:hAnsi="Nunito"/>
+          <w:b/>
+          <w:bCs/>
+          <w:i/>
+          <w:iCs/>
+          <w:sz w:val="28"/>
+          <w:szCs w:val="28"/>
+        </w:rPr>
+        <w:t xml:space="preserve">if (number != </w:t>
+      </w:r>
+      <w:proofErr w:type="gramStart"/>
+      <w:r>
+        <w:rPr>
+          <w:rFonts w:ascii="Nunito" w:hAnsi="Nunito"/>
+          <w:b/>
+          <w:bCs/>
+          <w:i/>
+          <w:iCs/>
+          <w:sz w:val="28"/>
+          <w:szCs w:val="28"/>
+        </w:rPr>
+        <w:t>7) {</w:t>
+      </w:r>
+      <w:proofErr w:type="gramEnd"/>
+    </w:p>
+    <w:p>
+      <w:pPr>
+        <w:rPr>
+          <w:rFonts w:ascii="Nunito" w:hAnsi="Nunito"/>
+          <w:b/>
+          <w:bCs/>
+          <w:i/>
+          <w:iCs/>
+          <w:sz w:val="28"/>
+          <w:szCs w:val="28"/>
+        </w:rPr>
+      </w:pPr>
+      <w:r>
+        <w:rPr>
+          <w:rFonts w:ascii="Nunito" w:hAnsi="Nunito"/>
+          <w:b/>
+          <w:bCs/>
+          <w:i/>
+          <w:iCs/>
+          <w:sz w:val="28"/>
+          <w:szCs w:val="28"/>
+        </w:rPr>
+        <w:t xml:space="preserve">    </w:t>
+      </w:r>
+      <w:proofErr w:type="spellStart"/>
+      <w:r>
+        <w:rPr>
+          <w:rFonts w:ascii="Nunito" w:hAnsi="Nunito"/>
+          <w:b/>
+          <w:bCs/>
+          <w:i/>
+          <w:iCs/>
+          <w:sz w:val="28"/>
+          <w:szCs w:val="28"/>
+        </w:rPr>
+        <w:t>System.out.println</w:t>
+      </w:r>
+      <w:proofErr w:type="spellEnd"/>
+      <w:r>
+        <w:rPr>
+          <w:rFonts w:ascii="Nunito" w:hAnsi="Nunito"/>
+          <w:b/>
+          <w:bCs/>
+          <w:i/>
+          <w:iCs/>
+          <w:sz w:val="28"/>
+          <w:szCs w:val="28"/>
+        </w:rPr>
+        <w:t>("The variable number is not equal to 7"</w:t>
+      </w:r>
+      <w:proofErr w:type="gramStart"/>
+      <w:r>
+        <w:rPr>
+          <w:rFonts w:ascii="Nunito" w:hAnsi="Nunito"/>
+          <w:b/>
+          <w:bCs/>
+          <w:i/>
+          <w:iCs/>
+          <w:sz w:val="28"/>
+          <w:szCs w:val="28"/>
+        </w:rPr>
+        <w:t>);</w:t>
+      </w:r>
+      <w:proofErr w:type="gramEnd"/>
+    </w:p>
+    <w:p>
+      <w:pPr>
+        <w:rPr>
+          <w:rFonts w:ascii="Nunito" w:hAnsi="Nunito"/>
+          <w:b/>
+          <w:bCs/>
+          <w:i/>
+          <w:iCs/>
+          <w:sz w:val="28"/>
+          <w:szCs w:val="28"/>
+        </w:rPr>
+      </w:pPr>
+      <w:r>
+        <w:rPr>
+          <w:rFonts w:ascii="Nunito" w:hAnsi="Nunito"/>
+          <w:b/>
+          <w:bCs/>
+          <w:i/>
+          <w:iCs/>
+          <w:sz w:val="28"/>
+          <w:szCs w:val="28"/>
+        </w:rPr>
+        <w:t>}</w:t>
+      </w:r>
+    </w:p>
+    <w:p>
+      <w:pPr>
+        <w:rPr>
+          <w:rFonts w:ascii="Nunito" w:hAnsi="Nunito"/>
+          <w:sz w:val="28"/>
+          <w:szCs w:val="28"/>
+        </w:rPr>
+      </w:pPr>
+    </w:p>
+    <w:p>
+      <w:pPr>
+        <w:rPr>
+          <w:rFonts w:ascii="Nunito" w:hAnsi="Nunito"/>
+          <w:b/>
+          <w:bCs/>
+          <w:sz w:val="28"/>
+          <w:szCs w:val="28"/>
+        </w:rPr>
+      </w:pPr>
+      <w:r>
+        <w:rPr>
+          <w:rFonts w:ascii="Nunito" w:hAnsi="Nunito"/>
+          <w:b/>
+          <w:bCs/>
+          <w:sz w:val="28"/>
+          <w:szCs w:val="28"/>
+        </w:rPr>
+        <w:t xml:space="preserve">2.4 Identify and correct the errors in each of the following statements: </w:t>
+      </w:r>
+    </w:p>
+    <w:p>
+      <w:pPr>
+        <w:rPr>
+          <w:rFonts w:ascii="Nunito" w:hAnsi="Nunito"/>
+          <w:sz w:val="28"/>
+          <w:szCs w:val="28"/>
+        </w:rPr>
+      </w:pPr>
+      <w:r>
+        <w:rPr>
+          <w:rFonts w:ascii="Nunito" w:hAnsi="Nunito"/>
+          <w:sz w:val="28"/>
+          <w:szCs w:val="28"/>
+        </w:rPr>
+        <w:t xml:space="preserve">a) if (c &lt; 7); </w:t>
+      </w:r>
+      <w:proofErr w:type="spellStart"/>
+      <w:r>
+        <w:rPr>
+          <w:rFonts w:ascii="Nunito" w:hAnsi="Nunito"/>
+          <w:sz w:val="28"/>
+          <w:szCs w:val="28"/>
+        </w:rPr>
+        <w:t>System.out.println</w:t>
+      </w:r>
+      <w:proofErr w:type="spellEnd"/>
+      <w:r>
+        <w:rPr>
+          <w:rFonts w:ascii="Nunito" w:hAnsi="Nunito"/>
+          <w:sz w:val="28"/>
+          <w:szCs w:val="28"/>
+        </w:rPr>
+        <w:t>("c is less than 7"</w:t>
+      </w:r>
+      <w:proofErr w:type="gramStart"/>
+      <w:r>
+        <w:rPr>
+          <w:rFonts w:ascii="Nunito" w:hAnsi="Nunito"/>
+          <w:sz w:val="28"/>
+          <w:szCs w:val="28"/>
+        </w:rPr>
+        <w:t>);</w:t>
+      </w:r>
+      <w:proofErr w:type="gramEnd"/>
+      <w:r>
+        <w:rPr>
+          <w:rFonts w:ascii="Nunito" w:hAnsi="Nunito"/>
           <w:sz w:val="28"/>
           <w:szCs w:val="28"/>
         </w:rPr>
@@ -372,326 +1941,209 @@
       <w:pPr>
         <w:rPr>
           <w:rFonts w:ascii="Nunito" w:hAnsi="Nunito"/>
-          <w:sz w:val="28"/>
-          <w:szCs w:val="28"/>
-        </w:rPr>
-      </w:pPr>
-      <w:r>
-        <w:rPr>
-          <w:rFonts w:ascii="Nunito" w:hAnsi="Nunito"/>
-          <w:sz w:val="28"/>
-          <w:szCs w:val="28"/>
-        </w:rPr>
-        <w:t>g) Methods</w:t>
-      </w:r>
-      <w:r>
-        <w:rPr>
-          <w:rFonts w:ascii="Nunito" w:hAnsi="Nunito"/>
-          <w:sz w:val="28"/>
-          <w:szCs w:val="28"/>
-        </w:rPr>
-        <w:t>_______</w:t>
+          <w:b/>
+          <w:bCs/>
+          <w:i/>
+          <w:iCs/>
+          <w:sz w:val="28"/>
+          <w:szCs w:val="28"/>
+        </w:rPr>
+      </w:pPr>
+      <w:r>
+        <w:rPr>
+          <w:rFonts w:ascii="Nunito" w:hAnsi="Nunito"/>
+          <w:b/>
+          <w:bCs/>
+          <w:i/>
+          <w:iCs/>
+          <w:sz w:val="28"/>
+          <w:szCs w:val="28"/>
+        </w:rPr>
+        <w:lastRenderedPageBreak/>
+        <w:t xml:space="preserve">Ans: </w:t>
+      </w:r>
+      <w:r>
+        <w:rPr>
+          <w:rFonts w:ascii="Nunito" w:hAnsi="Nunito"/>
+          <w:b/>
+          <w:bCs/>
+          <w:i/>
+          <w:iCs/>
+          <w:sz w:val="28"/>
+          <w:szCs w:val="28"/>
+        </w:rPr>
+        <w:t xml:space="preserve">Error: There is a semicolon (;) immediately after the if condition. This makes the if statement control an empty statement. The </w:t>
+      </w:r>
+      <w:proofErr w:type="spellStart"/>
+      <w:r>
+        <w:rPr>
+          <w:rFonts w:ascii="Nunito" w:hAnsi="Nunito"/>
+          <w:b/>
+          <w:bCs/>
+          <w:i/>
+          <w:iCs/>
+          <w:sz w:val="28"/>
+          <w:szCs w:val="28"/>
+        </w:rPr>
+        <w:t>System.out.println</w:t>
+      </w:r>
+      <w:proofErr w:type="spellEnd"/>
+      <w:r>
+        <w:rPr>
+          <w:rFonts w:ascii="Nunito" w:hAnsi="Nunito"/>
+          <w:b/>
+          <w:bCs/>
+          <w:i/>
+          <w:iCs/>
+          <w:sz w:val="28"/>
+          <w:szCs w:val="28"/>
+        </w:rPr>
+        <w:t xml:space="preserve"> will always execute, regardless of the condition.</w:t>
+      </w:r>
+    </w:p>
+    <w:p>
+      <w:pPr>
+        <w:rPr>
+          <w:rFonts w:ascii="Nunito" w:hAnsi="Nunito"/>
+          <w:b/>
+          <w:bCs/>
+          <w:i/>
+          <w:iCs/>
+          <w:sz w:val="28"/>
+          <w:szCs w:val="28"/>
+        </w:rPr>
+      </w:pPr>
+      <w:r>
+        <w:rPr>
+          <w:rFonts w:ascii="Nunito" w:hAnsi="Nunito"/>
+          <w:b/>
+          <w:bCs/>
+          <w:i/>
+          <w:iCs/>
+          <w:sz w:val="28"/>
+          <w:szCs w:val="28"/>
+        </w:rPr>
+        <w:t>if (c &lt; 7)</w:t>
+      </w:r>
+    </w:p>
+    <w:p>
+      <w:pPr>
+        <w:rPr>
+          <w:rFonts w:ascii="Nunito" w:hAnsi="Nunito"/>
+          <w:b/>
+          <w:bCs/>
+          <w:i/>
+          <w:iCs/>
+          <w:sz w:val="28"/>
+          <w:szCs w:val="28"/>
+        </w:rPr>
+      </w:pPr>
+      <w:r>
+        <w:rPr>
+          <w:rFonts w:ascii="Nunito" w:hAnsi="Nunito"/>
+          <w:b/>
+          <w:bCs/>
+          <w:i/>
+          <w:iCs/>
+          <w:sz w:val="28"/>
+          <w:szCs w:val="28"/>
+        </w:rPr>
+        <w:t xml:space="preserve">    </w:t>
+      </w:r>
+      <w:proofErr w:type="spellStart"/>
+      <w:r>
+        <w:rPr>
+          <w:rFonts w:ascii="Nunito" w:hAnsi="Nunito"/>
+          <w:b/>
+          <w:bCs/>
+          <w:i/>
+          <w:iCs/>
+          <w:sz w:val="28"/>
+          <w:szCs w:val="28"/>
+        </w:rPr>
+        <w:t>System.out.println</w:t>
+      </w:r>
+      <w:proofErr w:type="spellEnd"/>
+      <w:r>
+        <w:rPr>
+          <w:rFonts w:ascii="Nunito" w:hAnsi="Nunito"/>
+          <w:b/>
+          <w:bCs/>
+          <w:i/>
+          <w:iCs/>
+          <w:sz w:val="28"/>
+          <w:szCs w:val="28"/>
+        </w:rPr>
+        <w:t>("c is less than 7"</w:t>
       </w:r>
       <w:proofErr w:type="gramStart"/>
       <w:r>
         <w:rPr>
           <w:rFonts w:ascii="Nunito" w:hAnsi="Nunito"/>
-          <w:sz w:val="28"/>
-          <w:szCs w:val="28"/>
-        </w:rPr>
-        <w:t>_</w:t>
-      </w:r>
-      <w:r>
-        <w:rPr>
-          <w:rFonts w:ascii="Nunito" w:hAnsi="Nunito"/>
-          <w:sz w:val="28"/>
-          <w:szCs w:val="28"/>
-        </w:rPr>
-        <w:t xml:space="preserve"> ,</w:t>
+          <w:b/>
+          <w:bCs/>
+          <w:i/>
+          <w:iCs/>
+          <w:sz w:val="28"/>
+          <w:szCs w:val="28"/>
+        </w:rPr>
+        <w:t>);</w:t>
       </w:r>
       <w:proofErr w:type="gramEnd"/>
-      <w:r>
-        <w:rPr>
-          <w:rFonts w:ascii="Nunito" w:hAnsi="Nunito"/>
-          <w:sz w:val="28"/>
-          <w:szCs w:val="28"/>
-        </w:rPr>
-        <w:t>_______</w:t>
-      </w:r>
-      <w:r>
-        <w:rPr>
-          <w:rFonts w:ascii="Nunito" w:hAnsi="Nunito"/>
-          <w:sz w:val="28"/>
-          <w:szCs w:val="28"/>
-        </w:rPr>
-        <w:t xml:space="preserve"> and</w:t>
-      </w:r>
-      <w:r>
-        <w:rPr>
-          <w:rFonts w:ascii="Nunito" w:hAnsi="Nunito"/>
-          <w:sz w:val="28"/>
-          <w:szCs w:val="28"/>
-        </w:rPr>
-        <w:t>______</w:t>
-      </w:r>
-      <w:r>
-        <w:rPr>
-          <w:rFonts w:ascii="Nunito" w:hAnsi="Nunito"/>
-          <w:sz w:val="28"/>
-          <w:szCs w:val="28"/>
-        </w:rPr>
-        <w:t xml:space="preserve"> display information in a command window. </w:t>
-      </w:r>
-    </w:p>
-    <w:p>
-      <w:pPr>
-        <w:rPr>
-          <w:rFonts w:ascii="Nunito" w:hAnsi="Nunito"/>
-          <w:b/>
-          <w:bCs/>
-          <w:sz w:val="28"/>
-          <w:szCs w:val="28"/>
-        </w:rPr>
-      </w:pPr>
-    </w:p>
-    <w:p>
-      <w:pPr>
-        <w:rPr>
-          <w:rFonts w:ascii="Nunito" w:hAnsi="Nunito"/>
-          <w:b/>
-          <w:bCs/>
-          <w:sz w:val="28"/>
-          <w:szCs w:val="28"/>
-        </w:rPr>
-      </w:pPr>
-      <w:r>
-        <w:rPr>
-          <w:rFonts w:ascii="Nunito" w:hAnsi="Nunito"/>
-          <w:b/>
-          <w:bCs/>
-          <w:sz w:val="28"/>
-          <w:szCs w:val="28"/>
-        </w:rPr>
-        <w:t xml:space="preserve">2.2 State whether each of the following is true or false. If false, explain why. </w:t>
-      </w:r>
-    </w:p>
-    <w:p>
-      <w:pPr>
-        <w:rPr>
-          <w:rFonts w:ascii="Nunito" w:hAnsi="Nunito"/>
-          <w:sz w:val="28"/>
-          <w:szCs w:val="28"/>
-        </w:rPr>
-      </w:pPr>
-      <w:r>
-        <w:rPr>
-          <w:rFonts w:ascii="Nunito" w:hAnsi="Nunito"/>
-          <w:sz w:val="28"/>
-          <w:szCs w:val="28"/>
-        </w:rPr>
-        <w:t xml:space="preserve">a) Comments cause the computer to print the text after the // on the screen when the program executes. </w:t>
-      </w:r>
-    </w:p>
-    <w:p>
-      <w:pPr>
-        <w:rPr>
-          <w:rFonts w:ascii="Nunito" w:hAnsi="Nunito"/>
-          <w:sz w:val="28"/>
-          <w:szCs w:val="28"/>
-        </w:rPr>
-      </w:pPr>
-      <w:r>
-        <w:rPr>
-          <w:rFonts w:ascii="Nunito" w:hAnsi="Nunito"/>
-          <w:sz w:val="28"/>
-          <w:szCs w:val="28"/>
-        </w:rPr>
-        <w:t xml:space="preserve">b) All variables must be given a type when they’re declared. </w:t>
-      </w:r>
-    </w:p>
-    <w:p>
-      <w:pPr>
-        <w:rPr>
-          <w:rFonts w:ascii="Nunito" w:hAnsi="Nunito"/>
-          <w:sz w:val="28"/>
-          <w:szCs w:val="28"/>
-        </w:rPr>
-      </w:pPr>
-      <w:r>
-        <w:rPr>
-          <w:rFonts w:ascii="Nunito" w:hAnsi="Nunito"/>
-          <w:sz w:val="28"/>
-          <w:szCs w:val="28"/>
-        </w:rPr>
-        <w:t xml:space="preserve">c) Java considers the variables number and </w:t>
-      </w:r>
-      <w:proofErr w:type="spellStart"/>
-      <w:r>
-        <w:rPr>
-          <w:rFonts w:ascii="Nunito" w:hAnsi="Nunito"/>
-          <w:sz w:val="28"/>
-          <w:szCs w:val="28"/>
-        </w:rPr>
-        <w:t>NuMbEr</w:t>
-      </w:r>
-      <w:proofErr w:type="spellEnd"/>
-      <w:r>
-        <w:rPr>
-          <w:rFonts w:ascii="Nunito" w:hAnsi="Nunito"/>
-          <w:sz w:val="28"/>
-          <w:szCs w:val="28"/>
-        </w:rPr>
-        <w:t xml:space="preserve"> to be identical. </w:t>
-      </w:r>
-    </w:p>
-    <w:p>
-      <w:pPr>
-        <w:rPr>
-          <w:rFonts w:ascii="Nunito" w:hAnsi="Nunito"/>
-          <w:sz w:val="28"/>
-          <w:szCs w:val="28"/>
-        </w:rPr>
-      </w:pPr>
-      <w:r>
-        <w:rPr>
-          <w:rFonts w:ascii="Nunito" w:hAnsi="Nunito"/>
-          <w:sz w:val="28"/>
-          <w:szCs w:val="28"/>
-        </w:rPr>
-        <w:t xml:space="preserve">d) The remainder operator (%) can be used only with integer operands. </w:t>
-      </w:r>
-    </w:p>
-    <w:p>
-      <w:pPr>
-        <w:rPr>
-          <w:rFonts w:ascii="Nunito" w:hAnsi="Nunito"/>
-          <w:sz w:val="28"/>
-          <w:szCs w:val="28"/>
-        </w:rPr>
-      </w:pPr>
-      <w:r>
-        <w:rPr>
-          <w:rFonts w:ascii="Nunito" w:hAnsi="Nunito"/>
-          <w:sz w:val="28"/>
-          <w:szCs w:val="28"/>
-        </w:rPr>
-        <w:t xml:space="preserve">e) The arithmetic operators *, /, %, + and - all have the same level of precedence. </w:t>
-      </w:r>
-    </w:p>
-    <w:p>
-      <w:pPr>
-        <w:rPr>
-          <w:rFonts w:ascii="Nunito" w:hAnsi="Nunito"/>
-          <w:sz w:val="28"/>
-          <w:szCs w:val="28"/>
-        </w:rPr>
-      </w:pPr>
-    </w:p>
-    <w:p>
-      <w:pPr>
-        <w:rPr>
-          <w:rFonts w:ascii="Nunito" w:hAnsi="Nunito"/>
-          <w:b/>
-          <w:bCs/>
-          <w:sz w:val="28"/>
-          <w:szCs w:val="28"/>
-        </w:rPr>
-      </w:pPr>
-      <w:r>
-        <w:rPr>
-          <w:rFonts w:ascii="Nunito" w:hAnsi="Nunito"/>
-          <w:b/>
-          <w:bCs/>
-          <w:sz w:val="28"/>
-          <w:szCs w:val="28"/>
-        </w:rPr>
-        <w:t xml:space="preserve">2.3 Write statements to accomplish each of the following tasks: </w:t>
-      </w:r>
-    </w:p>
-    <w:p>
-      <w:pPr>
-        <w:rPr>
-          <w:rFonts w:ascii="Nunito" w:hAnsi="Nunito"/>
-          <w:sz w:val="28"/>
-          <w:szCs w:val="28"/>
-        </w:rPr>
-      </w:pPr>
-      <w:r>
-        <w:rPr>
-          <w:rFonts w:ascii="Nunito" w:hAnsi="Nunito"/>
-          <w:sz w:val="28"/>
-          <w:szCs w:val="28"/>
-        </w:rPr>
-        <w:t xml:space="preserve">a) Declare variables c, </w:t>
-      </w:r>
-      <w:proofErr w:type="spellStart"/>
-      <w:r>
-        <w:rPr>
-          <w:rFonts w:ascii="Nunito" w:hAnsi="Nunito"/>
-          <w:sz w:val="28"/>
-          <w:szCs w:val="28"/>
-        </w:rPr>
-        <w:t>thisIsAVariable</w:t>
-      </w:r>
-      <w:proofErr w:type="spellEnd"/>
-      <w:r>
-        <w:rPr>
-          <w:rFonts w:ascii="Nunito" w:hAnsi="Nunito"/>
-          <w:sz w:val="28"/>
-          <w:szCs w:val="28"/>
-        </w:rPr>
-        <w:t>, q76354 and number to be of type int.</w:t>
-      </w:r>
-    </w:p>
-    <w:p>
-      <w:pPr>
-        <w:rPr>
-          <w:rFonts w:ascii="Nunito" w:hAnsi="Nunito"/>
-          <w:sz w:val="28"/>
-          <w:szCs w:val="28"/>
-        </w:rPr>
-      </w:pPr>
-      <w:r>
-        <w:rPr>
-          <w:rFonts w:ascii="Nunito" w:hAnsi="Nunito"/>
-          <w:sz w:val="28"/>
-          <w:szCs w:val="28"/>
-        </w:rPr>
-        <w:t xml:space="preserve"> b) Prompt the user to enter an integer. </w:t>
-      </w:r>
-    </w:p>
-    <w:p>
-      <w:pPr>
-        <w:rPr>
-          <w:rFonts w:ascii="Nunito" w:hAnsi="Nunito"/>
-          <w:sz w:val="28"/>
-          <w:szCs w:val="28"/>
-        </w:rPr>
-      </w:pPr>
-      <w:r>
-        <w:rPr>
-          <w:rFonts w:ascii="Nunito" w:hAnsi="Nunito"/>
-          <w:sz w:val="28"/>
-          <w:szCs w:val="28"/>
-        </w:rPr>
-        <w:t>c) Input an integer and assign the result to int variable value. Assume Scanner variable input can be used to read a value from the keyboard.</w:t>
-      </w:r>
-    </w:p>
-    <w:p>
-      <w:pPr>
-        <w:rPr>
-          <w:rFonts w:ascii="Nunito" w:hAnsi="Nunito"/>
-          <w:sz w:val="28"/>
-          <w:szCs w:val="28"/>
-        </w:rPr>
-      </w:pPr>
-      <w:r>
-        <w:rPr>
-          <w:rFonts w:ascii="Nunito" w:hAnsi="Nunito"/>
-          <w:sz w:val="28"/>
-          <w:szCs w:val="28"/>
-        </w:rPr>
-        <w:t xml:space="preserve"> d) Print "This is a Java program" on one line in the command window. Use method </w:t>
+    </w:p>
+    <w:p>
+      <w:pPr>
+        <w:rPr>
+          <w:rFonts w:ascii="Nunito" w:hAnsi="Nunito"/>
+          <w:b/>
+          <w:bCs/>
+          <w:i/>
+          <w:iCs/>
+          <w:sz w:val="28"/>
+          <w:szCs w:val="28"/>
+        </w:rPr>
+      </w:pPr>
+      <w:r>
+        <w:rPr>
+          <w:rFonts w:ascii="Nunito" w:hAnsi="Nunito"/>
+          <w:b/>
+          <w:bCs/>
+          <w:i/>
+          <w:iCs/>
+          <w:sz w:val="28"/>
+          <w:szCs w:val="28"/>
+        </w:rPr>
+        <w:t>// semicolon was removed</w:t>
+      </w:r>
+    </w:p>
+    <w:p>
+      <w:pPr>
+        <w:rPr>
+          <w:rFonts w:ascii="Nunito" w:hAnsi="Nunito"/>
+          <w:b/>
+          <w:bCs/>
+          <w:i/>
+          <w:iCs/>
+          <w:sz w:val="28"/>
+          <w:szCs w:val="28"/>
+        </w:rPr>
+      </w:pPr>
+    </w:p>
+    <w:p>
+      <w:pPr>
+        <w:rPr>
+          <w:rFonts w:ascii="Nunito" w:hAnsi="Nunito"/>
+          <w:sz w:val="28"/>
+          <w:szCs w:val="28"/>
+        </w:rPr>
+      </w:pPr>
+      <w:r>
+        <w:rPr>
+          <w:rFonts w:ascii="Nunito" w:hAnsi="Nunito"/>
+          <w:sz w:val="28"/>
+          <w:szCs w:val="28"/>
+        </w:rPr>
+        <w:t xml:space="preserve">b) if (c =&gt; 7) </w:t>
       </w:r>
       <w:proofErr w:type="spellStart"/>
       <w:r>
@@ -709,119 +2161,101 @@
           <w:sz w:val="28"/>
           <w:szCs w:val="28"/>
         </w:rPr>
-        <w:t xml:space="preserve">. </w:t>
-      </w:r>
-    </w:p>
-    <w:p>
-      <w:pPr>
-        <w:rPr>
-          <w:rFonts w:ascii="Nunito" w:hAnsi="Nunito"/>
-          <w:sz w:val="28"/>
-          <w:szCs w:val="28"/>
-        </w:rPr>
-      </w:pPr>
-      <w:r>
-        <w:rPr>
-          <w:rFonts w:ascii="Nunito" w:hAnsi="Nunito"/>
-          <w:sz w:val="28"/>
-          <w:szCs w:val="28"/>
-        </w:rPr>
-        <w:t xml:space="preserve">e) Print "This is a Java program" on two lines in the command window. The first line should end with Java. Use method </w:t>
-      </w:r>
-      <w:proofErr w:type="spellStart"/>
-      <w:r>
-        <w:rPr>
-          <w:rFonts w:ascii="Nunito" w:hAnsi="Nunito"/>
-          <w:sz w:val="28"/>
-          <w:szCs w:val="28"/>
-        </w:rPr>
-        <w:t>System.out.printf</w:t>
-      </w:r>
-      <w:proofErr w:type="spellEnd"/>
-      <w:r>
-        <w:rPr>
-          <w:rFonts w:ascii="Nunito" w:hAnsi="Nunito"/>
-          <w:sz w:val="28"/>
-          <w:szCs w:val="28"/>
-        </w:rPr>
-        <w:t xml:space="preserve"> and two %s format specifiers. </w:t>
-      </w:r>
-    </w:p>
-    <w:p>
-      <w:pPr>
-        <w:rPr>
-          <w:rFonts w:ascii="Nunito" w:hAnsi="Nunito"/>
-          <w:sz w:val="28"/>
-          <w:szCs w:val="28"/>
-        </w:rPr>
-      </w:pPr>
-      <w:r>
-        <w:rPr>
-          <w:rFonts w:ascii="Nunito" w:hAnsi="Nunito"/>
-          <w:sz w:val="28"/>
-          <w:szCs w:val="28"/>
-        </w:rPr>
-        <w:t>f) If the variable number is not equal to 7, display "The variable number is not equal to 7</w:t>
-      </w:r>
-      <w:r>
-        <w:rPr>
-          <w:rFonts w:ascii="Nunito" w:hAnsi="Nunito"/>
-          <w:sz w:val="28"/>
-          <w:szCs w:val="28"/>
-        </w:rPr>
-        <w:t>”</w:t>
-      </w:r>
-    </w:p>
-    <w:p>
-      <w:pPr>
-        <w:rPr>
-          <w:rFonts w:ascii="Nunito" w:hAnsi="Nunito"/>
-          <w:sz w:val="28"/>
-          <w:szCs w:val="28"/>
-        </w:rPr>
-      </w:pPr>
-    </w:p>
-    <w:p>
-      <w:pPr>
-        <w:rPr>
-          <w:rFonts w:ascii="Nunito" w:hAnsi="Nunito"/>
-          <w:b/>
-          <w:bCs/>
-          <w:sz w:val="28"/>
-          <w:szCs w:val="28"/>
-        </w:rPr>
-      </w:pPr>
-      <w:r>
-        <w:rPr>
-          <w:rFonts w:ascii="Nunito" w:hAnsi="Nunito"/>
-          <w:b/>
-          <w:bCs/>
-          <w:sz w:val="28"/>
-          <w:szCs w:val="28"/>
-        </w:rPr>
-        <w:t xml:space="preserve">2.4 Identify and correct the errors in each of the following statements: </w:t>
-      </w:r>
-    </w:p>
-    <w:p>
-      <w:pPr>
-        <w:rPr>
-          <w:rFonts w:ascii="Nunito" w:hAnsi="Nunito"/>
-          <w:sz w:val="28"/>
-          <w:szCs w:val="28"/>
-        </w:rPr>
-      </w:pPr>
-      <w:r>
-        <w:rPr>
-          <w:rFonts w:ascii="Nunito" w:hAnsi="Nunito"/>
-          <w:sz w:val="28"/>
-          <w:szCs w:val="28"/>
-        </w:rPr>
-        <w:t xml:space="preserve">a) if (c &lt; 7); </w:t>
-      </w:r>
-      <w:proofErr w:type="spellStart"/>
-      <w:r>
-        <w:rPr>
-          <w:rFonts w:ascii="Nunito" w:hAnsi="Nunito"/>
+        <w:t>("c is equal to or greater than 7"</w:t>
+      </w:r>
+      <w:proofErr w:type="gramStart"/>
+      <w:r>
+        <w:rPr>
+          <w:rFonts w:ascii="Nunito" w:hAnsi="Nunito"/>
+          <w:sz w:val="28"/>
+          <w:szCs w:val="28"/>
+        </w:rPr>
+        <w:t>);</w:t>
+      </w:r>
+      <w:proofErr w:type="gramEnd"/>
+    </w:p>
+    <w:p>
+      <w:pPr>
+        <w:rPr>
+          <w:rFonts w:ascii="Nunito" w:hAnsi="Nunito"/>
+          <w:b/>
+          <w:bCs/>
+          <w:i/>
+          <w:iCs/>
+          <w:sz w:val="28"/>
+          <w:szCs w:val="28"/>
+        </w:rPr>
+      </w:pPr>
+      <w:r>
+        <w:rPr>
+          <w:rFonts w:ascii="Nunito" w:hAnsi="Nunito"/>
+          <w:b/>
+          <w:bCs/>
+          <w:i/>
+          <w:iCs/>
+          <w:sz w:val="28"/>
+          <w:szCs w:val="28"/>
+        </w:rPr>
+        <w:t>Error: The operator =&gt; is not a valid Java operator for "greater than or equal to." Correction: Use the correct operator, &gt;=.</w:t>
+      </w:r>
+    </w:p>
+    <w:p>
+      <w:pPr>
+        <w:rPr>
+          <w:rFonts w:ascii="Nunito" w:hAnsi="Nunito"/>
+          <w:b/>
+          <w:bCs/>
+          <w:i/>
+          <w:iCs/>
+          <w:sz w:val="28"/>
+          <w:szCs w:val="28"/>
+        </w:rPr>
+      </w:pPr>
+      <w:r>
+        <w:rPr>
+          <w:rFonts w:ascii="Nunito" w:hAnsi="Nunito"/>
+          <w:b/>
+          <w:bCs/>
+          <w:i/>
+          <w:iCs/>
+          <w:sz w:val="28"/>
+          <w:szCs w:val="28"/>
+        </w:rPr>
+        <w:t>if (c &gt;= 7)</w:t>
+      </w:r>
+    </w:p>
+    <w:p>
+      <w:pPr>
+        <w:rPr>
+          <w:rFonts w:ascii="Nunito" w:hAnsi="Nunito"/>
+          <w:b/>
+          <w:bCs/>
+          <w:i/>
+          <w:iCs/>
+          <w:sz w:val="28"/>
+          <w:szCs w:val="28"/>
+        </w:rPr>
+      </w:pPr>
+      <w:r>
+        <w:rPr>
+          <w:rFonts w:ascii="Nunito" w:hAnsi="Nunito"/>
+          <w:b/>
+          <w:bCs/>
+          <w:i/>
+          <w:iCs/>
+          <w:sz w:val="28"/>
+          <w:szCs w:val="28"/>
+        </w:rPr>
+        <w:t xml:space="preserve">    </w:t>
+      </w:r>
+      <w:proofErr w:type="spellStart"/>
+      <w:r>
+        <w:rPr>
+          <w:rFonts w:ascii="Nunito" w:hAnsi="Nunito"/>
+          <w:b/>
+          <w:bCs/>
+          <w:i/>
+          <w:iCs/>
           <w:sz w:val="28"/>
           <w:szCs w:val="28"/>
         </w:rPr>
@@ -831,46 +2265,38 @@
       <w:r>
         <w:rPr>
           <w:rFonts w:ascii="Nunito" w:hAnsi="Nunito"/>
-          <w:sz w:val="28"/>
-          <w:szCs w:val="28"/>
-        </w:rPr>
-        <w:t xml:space="preserve">("c is less than 7"); </w:t>
-      </w:r>
-    </w:p>
-    <w:p>
-      <w:pPr>
-        <w:rPr>
-          <w:rFonts w:ascii="Nunito" w:hAnsi="Nunito"/>
-          <w:sz w:val="28"/>
-          <w:szCs w:val="28"/>
-        </w:rPr>
-      </w:pPr>
-      <w:r>
-        <w:rPr>
-          <w:rFonts w:ascii="Nunito" w:hAnsi="Nunito"/>
-          <w:sz w:val="28"/>
-          <w:szCs w:val="28"/>
-        </w:rPr>
-        <w:t xml:space="preserve">b) if (c =&gt; 7) </w:t>
-      </w:r>
-      <w:proofErr w:type="spellStart"/>
-      <w:r>
-        <w:rPr>
-          <w:rFonts w:ascii="Nunito" w:hAnsi="Nunito"/>
-          <w:sz w:val="28"/>
-          <w:szCs w:val="28"/>
-        </w:rPr>
-        <w:t>System.out.println</w:t>
-      </w:r>
-      <w:proofErr w:type="spellEnd"/>
-      <w:r>
-        <w:rPr>
-          <w:rFonts w:ascii="Nunito" w:hAnsi="Nunito"/>
-          <w:sz w:val="28"/>
-          <w:szCs w:val="28"/>
-        </w:rPr>
-        <w:t>("c is equal to or greater than 7");</w:t>
-      </w:r>
+          <w:b/>
+          <w:bCs/>
+          <w:i/>
+          <w:iCs/>
+          <w:sz w:val="28"/>
+          <w:szCs w:val="28"/>
+        </w:rPr>
+        <w:t>("c is equal to or greater than 7"</w:t>
+      </w:r>
+      <w:proofErr w:type="gramStart"/>
+      <w:r>
+        <w:rPr>
+          <w:rFonts w:ascii="Nunito" w:hAnsi="Nunito"/>
+          <w:b/>
+          <w:bCs/>
+          <w:i/>
+          <w:iCs/>
+          <w:sz w:val="28"/>
+          <w:szCs w:val="28"/>
+        </w:rPr>
+        <w:t>);</w:t>
+      </w:r>
+      <w:proofErr w:type="gramEnd"/>
+    </w:p>
+    <w:p>
+      <w:pPr>
+        <w:rPr>
+          <w:rFonts w:ascii="Nunito" w:hAnsi="Nunito"/>
+          <w:sz w:val="28"/>
+          <w:szCs w:val="28"/>
+        </w:rPr>
+      </w:pPr>
     </w:p>
     <w:p>
       <w:pPr>
@@ -967,76 +2393,76 @@
           <w:sz w:val="28"/>
           <w:szCs w:val="28"/>
         </w:rPr>
+        <w:t xml:space="preserve">e) Read the first integer from the user and store it in the variable x. </w:t>
+      </w:r>
+    </w:p>
+    <w:p>
+      <w:pPr>
+        <w:rPr>
+          <w:rFonts w:ascii="Nunito" w:hAnsi="Nunito"/>
+          <w:sz w:val="28"/>
+          <w:szCs w:val="28"/>
+        </w:rPr>
+      </w:pPr>
+      <w:r>
+        <w:rPr>
+          <w:rFonts w:ascii="Nunito" w:hAnsi="Nunito"/>
+          <w:sz w:val="28"/>
+          <w:szCs w:val="28"/>
+        </w:rPr>
+        <w:t xml:space="preserve">f) Prompt the user to enter the second integer. </w:t>
+      </w:r>
+    </w:p>
+    <w:p>
+      <w:pPr>
+        <w:rPr>
+          <w:rFonts w:ascii="Nunito" w:hAnsi="Nunito"/>
+          <w:sz w:val="28"/>
+          <w:szCs w:val="28"/>
+        </w:rPr>
+      </w:pPr>
+      <w:r>
+        <w:rPr>
+          <w:rFonts w:ascii="Nunito" w:hAnsi="Nunito"/>
+          <w:sz w:val="28"/>
+          <w:szCs w:val="28"/>
+        </w:rPr>
+        <w:t>g) Read the second integer from the user and store it in the variable y.</w:t>
+      </w:r>
+    </w:p>
+    <w:p>
+      <w:pPr>
+        <w:rPr>
+          <w:rFonts w:ascii="Nunito" w:hAnsi="Nunito"/>
+          <w:sz w:val="28"/>
+          <w:szCs w:val="28"/>
+        </w:rPr>
+      </w:pPr>
+      <w:r>
+        <w:rPr>
+          <w:rFonts w:ascii="Nunito" w:hAnsi="Nunito"/>
+          <w:sz w:val="28"/>
+          <w:szCs w:val="28"/>
+        </w:rPr>
+        <w:t xml:space="preserve"> h) Prompt the user to enter the third integer. </w:t>
+      </w:r>
+    </w:p>
+    <w:p>
+      <w:pPr>
+        <w:rPr>
+          <w:rFonts w:ascii="Nunito" w:hAnsi="Nunito"/>
+          <w:sz w:val="28"/>
+          <w:szCs w:val="28"/>
+        </w:rPr>
+      </w:pPr>
+      <w:proofErr w:type="spellStart"/>
+      <w:r>
+        <w:rPr>
+          <w:rFonts w:ascii="Nunito" w:hAnsi="Nunito"/>
+          <w:sz w:val="28"/>
+          <w:szCs w:val="28"/>
+        </w:rPr>
         <w:lastRenderedPageBreak/>
-        <w:t xml:space="preserve">e) Read the first integer from the user and store it in the variable x. </w:t>
-      </w:r>
-    </w:p>
-    <w:p>
-      <w:pPr>
-        <w:rPr>
-          <w:rFonts w:ascii="Nunito" w:hAnsi="Nunito"/>
-          <w:sz w:val="28"/>
-          <w:szCs w:val="28"/>
-        </w:rPr>
-      </w:pPr>
-      <w:r>
-        <w:rPr>
-          <w:rFonts w:ascii="Nunito" w:hAnsi="Nunito"/>
-          <w:sz w:val="28"/>
-          <w:szCs w:val="28"/>
-        </w:rPr>
-        <w:t xml:space="preserve">f) Prompt the user to enter the second integer. </w:t>
-      </w:r>
-    </w:p>
-    <w:p>
-      <w:pPr>
-        <w:rPr>
-          <w:rFonts w:ascii="Nunito" w:hAnsi="Nunito"/>
-          <w:sz w:val="28"/>
-          <w:szCs w:val="28"/>
-        </w:rPr>
-      </w:pPr>
-      <w:r>
-        <w:rPr>
-          <w:rFonts w:ascii="Nunito" w:hAnsi="Nunito"/>
-          <w:sz w:val="28"/>
-          <w:szCs w:val="28"/>
-        </w:rPr>
-        <w:t>g) Read the second integer from the user and store it in the variable y.</w:t>
-      </w:r>
-    </w:p>
-    <w:p>
-      <w:pPr>
-        <w:rPr>
-          <w:rFonts w:ascii="Nunito" w:hAnsi="Nunito"/>
-          <w:sz w:val="28"/>
-          <w:szCs w:val="28"/>
-        </w:rPr>
-      </w:pPr>
-      <w:r>
-        <w:rPr>
-          <w:rFonts w:ascii="Nunito" w:hAnsi="Nunito"/>
-          <w:sz w:val="28"/>
-          <w:szCs w:val="28"/>
-        </w:rPr>
-        <w:t xml:space="preserve"> h) Prompt the user to enter the third integer. </w:t>
-      </w:r>
-    </w:p>
-    <w:p>
-      <w:pPr>
-        <w:rPr>
-          <w:rFonts w:ascii="Nunito" w:hAnsi="Nunito"/>
-          <w:sz w:val="28"/>
-          <w:szCs w:val="28"/>
-        </w:rPr>
-      </w:pPr>
-      <w:proofErr w:type="spellStart"/>
-      <w:r>
-        <w:rPr>
-          <w:rFonts w:ascii="Nunito" w:hAnsi="Nunito"/>
-          <w:sz w:val="28"/>
-          <w:szCs w:val="28"/>
-        </w:rPr>
         <w:t>i</w:t>
       </w:r>
       <w:proofErr w:type="spellEnd"/>
@@ -1229,15 +2655,7 @@
           <w:sz w:val="28"/>
           <w:szCs w:val="28"/>
         </w:rPr>
-        <w:t>b) A decision can be made in a Java program with a(n)</w:t>
-      </w:r>
-      <w:r>
-        <w:rPr>
-          <w:rFonts w:ascii="Nunito" w:hAnsi="Nunito"/>
-          <w:sz w:val="28"/>
-          <w:szCs w:val="28"/>
-        </w:rPr>
-        <w:t>________</w:t>
+        <w:t>b) A decision can be made in a Java program with a(</w:t>
       </w:r>
       <w:proofErr w:type="gramStart"/>
       <w:r>
@@ -1246,7 +2664,15 @@
           <w:sz w:val="28"/>
           <w:szCs w:val="28"/>
         </w:rPr>
-        <w:t>_</w:t>
+        <w:t>n)</w:t>
+      </w:r>
+      <w:r>
+        <w:rPr>
+          <w:rFonts w:ascii="Nunito" w:hAnsi="Nunito"/>
+          <w:sz w:val="28"/>
+          <w:szCs w:val="28"/>
+        </w:rPr>
+        <w:t xml:space="preserve"> </w:t>
       </w:r>
       <w:r>
         <w:rPr>
@@ -1337,7 +2763,15 @@
           <w:sz w:val="28"/>
           <w:szCs w:val="28"/>
         </w:rPr>
-        <w:t xml:space="preserve"> ________</w:t>
+        <w:t xml:space="preserve"> </w:t>
+      </w:r>
+      <w:r>
+        <w:rPr>
+          <w:rFonts w:ascii="Nunito" w:hAnsi="Nunito"/>
+          <w:sz w:val="28"/>
+          <w:szCs w:val="28"/>
+        </w:rPr>
+        <w:t xml:space="preserve"> </w:t>
       </w:r>
       <w:proofErr w:type="gramStart"/>
       <w:r>
@@ -1346,7 +2780,7 @@
           <w:sz w:val="28"/>
           <w:szCs w:val="28"/>
         </w:rPr>
-        <w:t xml:space="preserve">_ </w:t>
+        <w:t xml:space="preserve"> </w:t>
       </w:r>
       <w:r>
         <w:rPr>
@@ -1448,49 +2882,49 @@
           <w:sz w:val="28"/>
           <w:szCs w:val="28"/>
         </w:rPr>
+        <w:t xml:space="preserve"> 2.8 Write Java statements that accomplish each of the following tasks</w:t>
+      </w:r>
+      <w:r>
+        <w:rPr>
+          <w:rFonts w:ascii="Nunito" w:hAnsi="Nunito"/>
+          <w:sz w:val="28"/>
+          <w:szCs w:val="28"/>
+        </w:rPr>
+        <w:t xml:space="preserve">: a) Display the message "Enter an integer: ", leaving the cursor on the same line. </w:t>
+      </w:r>
+    </w:p>
+    <w:p>
+      <w:pPr>
+        <w:rPr>
+          <w:rFonts w:ascii="Nunito" w:hAnsi="Nunito"/>
+          <w:sz w:val="28"/>
+          <w:szCs w:val="28"/>
+        </w:rPr>
+      </w:pPr>
+      <w:r>
+        <w:rPr>
+          <w:rFonts w:ascii="Nunito" w:hAnsi="Nunito"/>
+          <w:sz w:val="28"/>
+          <w:szCs w:val="28"/>
+        </w:rPr>
+        <w:t>b) Assign the product of variables b and c to variable a.</w:t>
+      </w:r>
+    </w:p>
+    <w:p>
+      <w:pPr>
+        <w:rPr>
+          <w:rFonts w:ascii="Nunito" w:hAnsi="Nunito"/>
+          <w:sz w:val="28"/>
+          <w:szCs w:val="28"/>
+        </w:rPr>
+      </w:pPr>
+      <w:r>
+        <w:rPr>
+          <w:rFonts w:ascii="Nunito" w:hAnsi="Nunito"/>
+          <w:sz w:val="28"/>
+          <w:szCs w:val="28"/>
+        </w:rPr>
         <w:lastRenderedPageBreak/>
-        <w:t xml:space="preserve"> 2.8 Write Java statements that accomplish each of the following tasks</w:t>
-      </w:r>
-      <w:r>
-        <w:rPr>
-          <w:rFonts w:ascii="Nunito" w:hAnsi="Nunito"/>
-          <w:sz w:val="28"/>
-          <w:szCs w:val="28"/>
-        </w:rPr>
-        <w:t xml:space="preserve">: a) Display the message "Enter an integer: ", leaving the cursor on the same line. </w:t>
-      </w:r>
-    </w:p>
-    <w:p>
-      <w:pPr>
-        <w:rPr>
-          <w:rFonts w:ascii="Nunito" w:hAnsi="Nunito"/>
-          <w:sz w:val="28"/>
-          <w:szCs w:val="28"/>
-        </w:rPr>
-      </w:pPr>
-      <w:r>
-        <w:rPr>
-          <w:rFonts w:ascii="Nunito" w:hAnsi="Nunito"/>
-          <w:sz w:val="28"/>
-          <w:szCs w:val="28"/>
-        </w:rPr>
-        <w:t>b) Assign the product of variables b and c to variable a.</w:t>
-      </w:r>
-    </w:p>
-    <w:p>
-      <w:pPr>
-        <w:rPr>
-          <w:rFonts w:ascii="Nunito" w:hAnsi="Nunito"/>
-          <w:sz w:val="28"/>
-          <w:szCs w:val="28"/>
-        </w:rPr>
-      </w:pPr>
-      <w:r>
-        <w:rPr>
-          <w:rFonts w:ascii="Nunito" w:hAnsi="Nunito"/>
-          <w:sz w:val="28"/>
-          <w:szCs w:val="28"/>
-        </w:rPr>
         <w:t xml:space="preserve"> c) Use a comment to state that a program performs a sample payroll calculation. </w:t>
       </w:r>
     </w:p>
@@ -1971,10 +3405,251 @@
           <w:sz w:val="28"/>
           <w:szCs w:val="28"/>
         </w:rPr>
+        <w:t xml:space="preserve">d) value = </w:t>
+      </w:r>
+      <w:proofErr w:type="spellStart"/>
+      <w:proofErr w:type="gramStart"/>
+      <w:r>
+        <w:rPr>
+          <w:rFonts w:ascii="Nunito" w:hAnsi="Nunito"/>
+          <w:sz w:val="28"/>
+          <w:szCs w:val="28"/>
+        </w:rPr>
+        <w:t>input.nextInt</w:t>
+      </w:r>
+      <w:proofErr w:type="spellEnd"/>
+      <w:proofErr w:type="gramEnd"/>
+      <w:r>
+        <w:rPr>
+          <w:rFonts w:ascii="Nunito" w:hAnsi="Nunito"/>
+          <w:sz w:val="28"/>
+          <w:szCs w:val="28"/>
+        </w:rPr>
+        <w:t>(</w:t>
+      </w:r>
+      <w:proofErr w:type="gramStart"/>
+      <w:r>
+        <w:rPr>
+          <w:rFonts w:ascii="Nunito" w:hAnsi="Nunito"/>
+          <w:sz w:val="28"/>
+          <w:szCs w:val="28"/>
+        </w:rPr>
+        <w:t>);</w:t>
+      </w:r>
+      <w:proofErr w:type="gramEnd"/>
+      <w:r>
+        <w:rPr>
+          <w:rFonts w:ascii="Nunito" w:hAnsi="Nunito"/>
+          <w:sz w:val="28"/>
+          <w:szCs w:val="28"/>
+        </w:rPr>
+        <w:t xml:space="preserve"> </w:t>
+      </w:r>
+    </w:p>
+    <w:p>
+      <w:pPr>
+        <w:rPr>
+          <w:rFonts w:ascii="Nunito" w:hAnsi="Nunito"/>
+          <w:b/>
+          <w:bCs/>
+          <w:sz w:val="28"/>
+          <w:szCs w:val="28"/>
+        </w:rPr>
+      </w:pPr>
+      <w:r>
+        <w:rPr>
+          <w:rFonts w:ascii="Nunito" w:hAnsi="Nunito"/>
+          <w:b/>
+          <w:bCs/>
+          <w:sz w:val="28"/>
+          <w:szCs w:val="28"/>
+        </w:rPr>
+        <w:t xml:space="preserve">2.12 Given that y = ax3 + 7, which of the following are correct Java statements for this equation? </w:t>
+      </w:r>
+    </w:p>
+    <w:p>
+      <w:pPr>
+        <w:rPr>
+          <w:rFonts w:ascii="Nunito" w:hAnsi="Nunito"/>
+          <w:sz w:val="28"/>
+          <w:szCs w:val="28"/>
+        </w:rPr>
+      </w:pPr>
+      <w:r>
+        <w:rPr>
+          <w:rFonts w:ascii="Nunito" w:hAnsi="Nunito"/>
+          <w:sz w:val="28"/>
+          <w:szCs w:val="28"/>
+        </w:rPr>
+        <w:t xml:space="preserve">a) y=a*x*x*x+ 7; </w:t>
+      </w:r>
+    </w:p>
+    <w:p>
+      <w:pPr>
+        <w:rPr>
+          <w:rFonts w:ascii="Nunito" w:hAnsi="Nunito"/>
+          <w:sz w:val="28"/>
+          <w:szCs w:val="28"/>
+        </w:rPr>
+      </w:pPr>
+      <w:r>
+        <w:rPr>
+          <w:rFonts w:ascii="Nunito" w:hAnsi="Nunito"/>
+          <w:sz w:val="28"/>
+          <w:szCs w:val="28"/>
+        </w:rPr>
         <w:lastRenderedPageBreak/>
-        <w:t xml:space="preserve">d) value = </w:t>
-      </w:r>
-      <w:proofErr w:type="spellStart"/>
+        <w:t xml:space="preserve">b) y = a * x * x * (x + 7); </w:t>
+      </w:r>
+    </w:p>
+    <w:p>
+      <w:pPr>
+        <w:rPr>
+          <w:rFonts w:ascii="Nunito" w:hAnsi="Nunito"/>
+          <w:sz w:val="28"/>
+          <w:szCs w:val="28"/>
+        </w:rPr>
+      </w:pPr>
+      <w:r>
+        <w:rPr>
+          <w:rFonts w:ascii="Nunito" w:hAnsi="Nunito"/>
+          <w:sz w:val="28"/>
+          <w:szCs w:val="28"/>
+        </w:rPr>
+        <w:t xml:space="preserve">c) y = (a * x) * x * (x + 7); </w:t>
+      </w:r>
+    </w:p>
+    <w:p>
+      <w:pPr>
+        <w:rPr>
+          <w:rFonts w:ascii="Nunito" w:hAnsi="Nunito"/>
+          <w:sz w:val="28"/>
+          <w:szCs w:val="28"/>
+        </w:rPr>
+      </w:pPr>
+      <w:r>
+        <w:rPr>
+          <w:rFonts w:ascii="Nunito" w:hAnsi="Nunito"/>
+          <w:sz w:val="28"/>
+          <w:szCs w:val="28"/>
+        </w:rPr>
+        <w:t xml:space="preserve">d) y = (a * x) * x * x + 7; </w:t>
+      </w:r>
+    </w:p>
+    <w:p>
+      <w:pPr>
+        <w:rPr>
+          <w:rFonts w:ascii="Nunito" w:hAnsi="Nunito"/>
+          <w:sz w:val="28"/>
+          <w:szCs w:val="28"/>
+        </w:rPr>
+      </w:pPr>
+      <w:r>
+        <w:rPr>
+          <w:rFonts w:ascii="Nunito" w:hAnsi="Nunito"/>
+          <w:sz w:val="28"/>
+          <w:szCs w:val="28"/>
+        </w:rPr>
+        <w:t>e) y = a * (x * x * x) + 7;</w:t>
+      </w:r>
+    </w:p>
+    <w:p>
+      <w:pPr>
+        <w:rPr>
+          <w:rFonts w:ascii="Nunito" w:hAnsi="Nunito"/>
+          <w:sz w:val="28"/>
+          <w:szCs w:val="28"/>
+        </w:rPr>
+      </w:pPr>
+      <w:r>
+        <w:rPr>
+          <w:rFonts w:ascii="Nunito" w:hAnsi="Nunito"/>
+          <w:sz w:val="28"/>
+          <w:szCs w:val="28"/>
+        </w:rPr>
+        <w:t xml:space="preserve"> f) y = a * x * (x * x + 7); </w:t>
+      </w:r>
+    </w:p>
+    <w:p>
+      <w:pPr>
+        <w:rPr>
+          <w:rFonts w:ascii="Nunito" w:hAnsi="Nunito"/>
+          <w:sz w:val="28"/>
+          <w:szCs w:val="28"/>
+        </w:rPr>
+      </w:pPr>
+    </w:p>
+    <w:p>
+      <w:pPr>
+        <w:rPr>
+          <w:rFonts w:ascii="Nunito" w:hAnsi="Nunito"/>
+          <w:b/>
+          <w:bCs/>
+          <w:sz w:val="28"/>
+          <w:szCs w:val="28"/>
+        </w:rPr>
+      </w:pPr>
+      <w:r>
+        <w:rPr>
+          <w:rFonts w:ascii="Nunito" w:hAnsi="Nunito"/>
+          <w:b/>
+          <w:bCs/>
+          <w:sz w:val="28"/>
+          <w:szCs w:val="28"/>
+        </w:rPr>
+        <w:t>2.13 State the order of evaluation of the operators in each of the following Java statements, and show the value of x after each statement is performed:</w:t>
+      </w:r>
+    </w:p>
+    <w:p>
+      <w:pPr>
+        <w:rPr>
+          <w:rFonts w:ascii="Nunito" w:hAnsi="Nunito"/>
+          <w:sz w:val="28"/>
+          <w:szCs w:val="28"/>
+        </w:rPr>
+      </w:pPr>
+      <w:r>
+        <w:rPr>
+          <w:rFonts w:ascii="Nunito" w:hAnsi="Nunito"/>
+          <w:sz w:val="28"/>
+          <w:szCs w:val="28"/>
+        </w:rPr>
+        <w:t xml:space="preserve"> a) x = 7 + 3 * 6 / 2 - 1; </w:t>
+      </w:r>
+    </w:p>
+    <w:p>
+      <w:pPr>
+        <w:rPr>
+          <w:rFonts w:ascii="Nunito" w:hAnsi="Nunito"/>
+          <w:sz w:val="28"/>
+          <w:szCs w:val="28"/>
+        </w:rPr>
+      </w:pPr>
+      <w:r>
+        <w:rPr>
+          <w:rFonts w:ascii="Nunito" w:hAnsi="Nunito"/>
+          <w:sz w:val="28"/>
+          <w:szCs w:val="28"/>
+        </w:rPr>
+        <w:t xml:space="preserve">b) x = 2 % 2 + 2 * 2 - 2 / 2; </w:t>
+      </w:r>
+    </w:p>
+    <w:p>
+      <w:pPr>
+        <w:rPr>
+          <w:rFonts w:ascii="Nunito" w:hAnsi="Nunito"/>
+          <w:sz w:val="28"/>
+          <w:szCs w:val="28"/>
+        </w:rPr>
+      </w:pPr>
+      <w:r>
+        <w:rPr>
+          <w:rFonts w:ascii="Nunito" w:hAnsi="Nunito"/>
+          <w:sz w:val="28"/>
+          <w:szCs w:val="28"/>
+        </w:rPr>
+        <w:t>c) x</w:t>
+      </w:r>
       <w:proofErr w:type="gramStart"/>
       <w:r>
         <w:rPr>
@@ -1982,9 +3657,8 @@
           <w:sz w:val="28"/>
           <w:szCs w:val="28"/>
         </w:rPr>
-        <w:t>input.nextInt</w:t>
-      </w:r>
-      <w:proofErr w:type="spellEnd"/>
+        <w:t>=(</w:t>
+      </w:r>
       <w:proofErr w:type="gramEnd"/>
       <w:r>
         <w:rPr>
@@ -1992,211 +3666,7 @@
           <w:sz w:val="28"/>
           <w:szCs w:val="28"/>
         </w:rPr>
-        <w:t xml:space="preserve">(); </w:t>
-      </w:r>
-    </w:p>
-    <w:p>
-      <w:pPr>
-        <w:rPr>
-          <w:rFonts w:ascii="Nunito" w:hAnsi="Nunito"/>
-          <w:b/>
-          <w:bCs/>
-          <w:sz w:val="28"/>
-          <w:szCs w:val="28"/>
-        </w:rPr>
-      </w:pPr>
-      <w:r>
-        <w:rPr>
-          <w:rFonts w:ascii="Nunito" w:hAnsi="Nunito"/>
-          <w:b/>
-          <w:bCs/>
-          <w:sz w:val="28"/>
-          <w:szCs w:val="28"/>
-        </w:rPr>
-        <w:t xml:space="preserve">2.12 Given that y = ax3 + 7, which of the following are correct Java statements for this equation? </w:t>
-      </w:r>
-    </w:p>
-    <w:p>
-      <w:pPr>
-        <w:rPr>
-          <w:rFonts w:ascii="Nunito" w:hAnsi="Nunito"/>
-          <w:sz w:val="28"/>
-          <w:szCs w:val="28"/>
-        </w:rPr>
-      </w:pPr>
-      <w:r>
-        <w:rPr>
-          <w:rFonts w:ascii="Nunito" w:hAnsi="Nunito"/>
-          <w:sz w:val="28"/>
-          <w:szCs w:val="28"/>
-        </w:rPr>
-        <w:t xml:space="preserve">a) y=a*x*x*x+ 7; </w:t>
-      </w:r>
-    </w:p>
-    <w:p>
-      <w:pPr>
-        <w:rPr>
-          <w:rFonts w:ascii="Nunito" w:hAnsi="Nunito"/>
-          <w:sz w:val="28"/>
-          <w:szCs w:val="28"/>
-        </w:rPr>
-      </w:pPr>
-      <w:r>
-        <w:rPr>
-          <w:rFonts w:ascii="Nunito" w:hAnsi="Nunito"/>
-          <w:sz w:val="28"/>
-          <w:szCs w:val="28"/>
-        </w:rPr>
-        <w:t xml:space="preserve">b) y = a * x * x * (x + 7); </w:t>
-      </w:r>
-    </w:p>
-    <w:p>
-      <w:pPr>
-        <w:rPr>
-          <w:rFonts w:ascii="Nunito" w:hAnsi="Nunito"/>
-          <w:sz w:val="28"/>
-          <w:szCs w:val="28"/>
-        </w:rPr>
-      </w:pPr>
-      <w:r>
-        <w:rPr>
-          <w:rFonts w:ascii="Nunito" w:hAnsi="Nunito"/>
-          <w:sz w:val="28"/>
-          <w:szCs w:val="28"/>
-        </w:rPr>
-        <w:t xml:space="preserve">c) y = (a * x) * x * (x + 7); </w:t>
-      </w:r>
-    </w:p>
-    <w:p>
-      <w:pPr>
-        <w:rPr>
-          <w:rFonts w:ascii="Nunito" w:hAnsi="Nunito"/>
-          <w:sz w:val="28"/>
-          <w:szCs w:val="28"/>
-        </w:rPr>
-      </w:pPr>
-      <w:r>
-        <w:rPr>
-          <w:rFonts w:ascii="Nunito" w:hAnsi="Nunito"/>
-          <w:sz w:val="28"/>
-          <w:szCs w:val="28"/>
-        </w:rPr>
-        <w:t xml:space="preserve">d) y = (a * x) * x * x + 7; </w:t>
-      </w:r>
-    </w:p>
-    <w:p>
-      <w:pPr>
-        <w:rPr>
-          <w:rFonts w:ascii="Nunito" w:hAnsi="Nunito"/>
-          <w:sz w:val="28"/>
-          <w:szCs w:val="28"/>
-        </w:rPr>
-      </w:pPr>
-      <w:r>
-        <w:rPr>
-          <w:rFonts w:ascii="Nunito" w:hAnsi="Nunito"/>
-          <w:sz w:val="28"/>
-          <w:szCs w:val="28"/>
-        </w:rPr>
-        <w:t>e) y = a * (x * x * x) + 7;</w:t>
-      </w:r>
-    </w:p>
-    <w:p>
-      <w:pPr>
-        <w:rPr>
-          <w:rFonts w:ascii="Nunito" w:hAnsi="Nunito"/>
-          <w:sz w:val="28"/>
-          <w:szCs w:val="28"/>
-        </w:rPr>
-      </w:pPr>
-      <w:r>
-        <w:rPr>
-          <w:rFonts w:ascii="Nunito" w:hAnsi="Nunito"/>
-          <w:sz w:val="28"/>
-          <w:szCs w:val="28"/>
-        </w:rPr>
-        <w:t xml:space="preserve"> f) y = a * x * (x * x + 7); </w:t>
-      </w:r>
-    </w:p>
-    <w:p>
-      <w:pPr>
-        <w:rPr>
-          <w:rFonts w:ascii="Nunito" w:hAnsi="Nunito"/>
-          <w:sz w:val="28"/>
-          <w:szCs w:val="28"/>
-        </w:rPr>
-      </w:pPr>
-    </w:p>
-    <w:p>
-      <w:pPr>
-        <w:rPr>
-          <w:rFonts w:ascii="Nunito" w:hAnsi="Nunito"/>
-          <w:b/>
-          <w:bCs/>
-          <w:sz w:val="28"/>
-          <w:szCs w:val="28"/>
-        </w:rPr>
-      </w:pPr>
-      <w:r>
-        <w:rPr>
-          <w:rFonts w:ascii="Nunito" w:hAnsi="Nunito"/>
-          <w:b/>
-          <w:bCs/>
-          <w:sz w:val="28"/>
-          <w:szCs w:val="28"/>
-        </w:rPr>
-        <w:t>2.13 State the order of evaluation of the operators in each of the following Java statements, and show the value of x after each statement is performed:</w:t>
-      </w:r>
-    </w:p>
-    <w:p>
-      <w:pPr>
-        <w:rPr>
-          <w:rFonts w:ascii="Nunito" w:hAnsi="Nunito"/>
-          <w:sz w:val="28"/>
-          <w:szCs w:val="28"/>
-        </w:rPr>
-      </w:pPr>
-      <w:r>
-        <w:rPr>
-          <w:rFonts w:ascii="Nunito" w:hAnsi="Nunito"/>
-          <w:sz w:val="28"/>
-          <w:szCs w:val="28"/>
-        </w:rPr>
-        <w:t xml:space="preserve"> a) x = 7 + 3 * 6 / 2 - 1; </w:t>
-      </w:r>
-    </w:p>
-    <w:p>
-      <w:pPr>
-        <w:rPr>
-          <w:rFonts w:ascii="Nunito" w:hAnsi="Nunito"/>
-          <w:sz w:val="28"/>
-          <w:szCs w:val="28"/>
-        </w:rPr>
-      </w:pPr>
-      <w:r>
-        <w:rPr>
-          <w:rFonts w:ascii="Nunito" w:hAnsi="Nunito"/>
-          <w:sz w:val="28"/>
-          <w:szCs w:val="28"/>
-        </w:rPr>
-        <w:t xml:space="preserve">b) x = 2 % 2 + 2 * 2 - 2 / 2; </w:t>
-      </w:r>
-    </w:p>
-    <w:p>
-      <w:pPr>
-        <w:rPr>
-          <w:rFonts w:ascii="Nunito" w:hAnsi="Nunito"/>
-          <w:sz w:val="28"/>
-          <w:szCs w:val="28"/>
-        </w:rPr>
-      </w:pPr>
-      <w:r>
-        <w:rPr>
-          <w:rFonts w:ascii="Nunito" w:hAnsi="Nunito"/>
-          <w:sz w:val="28"/>
-          <w:szCs w:val="28"/>
-        </w:rPr>
-        <w:t>c) x</w:t>
+        <w:t>3 * 9 * (3 + (9 * 3 / (3)))</w:t>
       </w:r>
       <w:proofErr w:type="gramStart"/>
       <w:r>
@@ -2205,7 +3675,7 @@
           <w:sz w:val="28"/>
           <w:szCs w:val="28"/>
         </w:rPr>
-        <w:t>=(</w:t>
+        <w:t>);</w:t>
       </w:r>
       <w:proofErr w:type="gramEnd"/>
       <w:r>
@@ -2214,7 +3684,7 @@
           <w:sz w:val="28"/>
           <w:szCs w:val="28"/>
         </w:rPr>
-        <w:t xml:space="preserve">3 * 9 * (3 + (9 * 3 / (3)))); </w:t>
+        <w:t xml:space="preserve"> </w:t>
       </w:r>
     </w:p>
     <w:p>
@@ -2366,25 +3836,33 @@
           <w:sz w:val="28"/>
           <w:szCs w:val="28"/>
         </w:rPr>
+        <w:t xml:space="preserve"> 2.15 (Arithmetic) Write an application that asks the user to enter two integers, obtains them from the user and prints their sum, product, difference and quotient (division). Use the techniques shown in Fig. 2.7.</w:t>
+      </w:r>
+    </w:p>
+    <w:p>
+      <w:pPr>
+        <w:rPr>
+          <w:rFonts w:ascii="Nunito" w:hAnsi="Nunito"/>
+          <w:sz w:val="28"/>
+          <w:szCs w:val="28"/>
+        </w:rPr>
+      </w:pPr>
+      <w:r>
+        <w:rPr>
+          <w:rFonts w:ascii="Nunito" w:hAnsi="Nunito"/>
+          <w:sz w:val="28"/>
+          <w:szCs w:val="28"/>
+        </w:rPr>
+        <w:t xml:space="preserve"> 2.16 (Comparing Integers) Write an application that asks the user to enter two integers, obtains them from the user and displays the larger number </w:t>
+      </w:r>
+      <w:r>
+        <w:rPr>
+          <w:rFonts w:ascii="Nunito" w:hAnsi="Nunito"/>
+          <w:sz w:val="28"/>
+          <w:szCs w:val="28"/>
+        </w:rPr>
         <w:lastRenderedPageBreak/>
-        <w:t xml:space="preserve"> 2.15 (Arithmetic) Write an application that asks the user to enter two integers, obtains them from the user and prints their sum, product, difference and quotient (division). Use the techniques shown in Fig. 2.7.</w:t>
-      </w:r>
-    </w:p>
-    <w:p>
-      <w:pPr>
-        <w:rPr>
-          <w:rFonts w:ascii="Nunito" w:hAnsi="Nunito"/>
-          <w:sz w:val="28"/>
-          <w:szCs w:val="28"/>
-        </w:rPr>
-      </w:pPr>
-      <w:r>
-        <w:rPr>
-          <w:rFonts w:ascii="Nunito" w:hAnsi="Nunito"/>
-          <w:sz w:val="28"/>
-          <w:szCs w:val="28"/>
-        </w:rPr>
-        <w:t xml:space="preserve"> 2.16 (Comparing Integers) Write an application that asks the user to enter two integers, obtains them from the user and displays the larger number followed by the words "is larger". If the numbers are equal, print the message "These numbers are equal". Use the techniques shown in Fig. </w:t>
+        <w:t xml:space="preserve">followed by the words "is larger". If the numbers are equal, print the message "These numbers are equal". Use the techniques shown in Fig. </w:t>
       </w:r>
     </w:p>
     <w:p>
@@ -2625,7 +4103,186 @@
           <w:sz w:val="28"/>
           <w:szCs w:val="28"/>
         </w:rPr>
+        <w:t>System.out.println</w:t>
+      </w:r>
+      <w:proofErr w:type="spellEnd"/>
+      <w:r>
+        <w:rPr>
+          <w:rFonts w:ascii="Nunito" w:hAnsi="Nunito"/>
+          <w:sz w:val="28"/>
+          <w:szCs w:val="28"/>
+        </w:rPr>
+        <w:t xml:space="preserve">("****"); </w:t>
+      </w:r>
+    </w:p>
+    <w:p>
+      <w:pPr>
+        <w:rPr>
+          <w:rFonts w:ascii="Nunito" w:hAnsi="Nunito"/>
+          <w:sz w:val="28"/>
+          <w:szCs w:val="28"/>
+        </w:rPr>
+      </w:pPr>
+      <w:proofErr w:type="spellStart"/>
+      <w:r>
+        <w:rPr>
+          <w:rFonts w:ascii="Nunito" w:hAnsi="Nunito"/>
+          <w:sz w:val="28"/>
+          <w:szCs w:val="28"/>
+        </w:rPr>
+        <w:t>System.out.println</w:t>
+      </w:r>
+      <w:proofErr w:type="spellEnd"/>
+      <w:r>
+        <w:rPr>
+          <w:rFonts w:ascii="Nunito" w:hAnsi="Nunito"/>
+          <w:sz w:val="28"/>
+          <w:szCs w:val="28"/>
+        </w:rPr>
+        <w:t>("**");</w:t>
+      </w:r>
+    </w:p>
+    <w:p>
+      <w:pPr>
+        <w:rPr>
+          <w:rFonts w:ascii="Nunito" w:hAnsi="Nunito"/>
+          <w:sz w:val="28"/>
+          <w:szCs w:val="28"/>
+        </w:rPr>
+      </w:pPr>
+    </w:p>
+    <w:p>
+      <w:pPr>
+        <w:rPr>
+          <w:rFonts w:ascii="Nunito" w:hAnsi="Nunito"/>
+          <w:sz w:val="28"/>
+          <w:szCs w:val="28"/>
+        </w:rPr>
+      </w:pPr>
+      <w:r>
+        <w:rPr>
+          <w:rFonts w:ascii="Nunito" w:hAnsi="Nunito"/>
+          <w:sz w:val="28"/>
+          <w:szCs w:val="28"/>
+        </w:rPr>
+        <w:t xml:space="preserve"> 2.21 What does the following code print? </w:t>
+      </w:r>
+    </w:p>
+    <w:p>
+      <w:pPr>
+        <w:rPr>
+          <w:rFonts w:ascii="Nunito" w:hAnsi="Nunito"/>
+          <w:sz w:val="28"/>
+          <w:szCs w:val="28"/>
+        </w:rPr>
+      </w:pPr>
+      <w:proofErr w:type="spellStart"/>
+      <w:r>
+        <w:rPr>
+          <w:rFonts w:ascii="Nunito" w:hAnsi="Nunito"/>
+          <w:sz w:val="28"/>
+          <w:szCs w:val="28"/>
+        </w:rPr>
         <w:lastRenderedPageBreak/>
+        <w:t>System.out.print</w:t>
+      </w:r>
+      <w:proofErr w:type="spellEnd"/>
+      <w:r>
+        <w:rPr>
+          <w:rFonts w:ascii="Nunito" w:hAnsi="Nunito"/>
+          <w:sz w:val="28"/>
+          <w:szCs w:val="28"/>
+        </w:rPr>
+        <w:t xml:space="preserve">("*"); </w:t>
+      </w:r>
+      <w:proofErr w:type="spellStart"/>
+      <w:r>
+        <w:rPr>
+          <w:rFonts w:ascii="Nunito" w:hAnsi="Nunito"/>
+          <w:sz w:val="28"/>
+          <w:szCs w:val="28"/>
+        </w:rPr>
+        <w:t>System.out.print</w:t>
+      </w:r>
+      <w:proofErr w:type="spellEnd"/>
+      <w:r>
+        <w:rPr>
+          <w:rFonts w:ascii="Nunito" w:hAnsi="Nunito"/>
+          <w:sz w:val="28"/>
+          <w:szCs w:val="28"/>
+        </w:rPr>
+        <w:t xml:space="preserve">("***"); </w:t>
+      </w:r>
+    </w:p>
+    <w:p>
+      <w:pPr>
+        <w:rPr>
+          <w:rFonts w:ascii="Nunito" w:hAnsi="Nunito"/>
+          <w:sz w:val="28"/>
+          <w:szCs w:val="28"/>
+        </w:rPr>
+      </w:pPr>
+      <w:proofErr w:type="spellStart"/>
+      <w:r>
+        <w:rPr>
+          <w:rFonts w:ascii="Nunito" w:hAnsi="Nunito"/>
+          <w:sz w:val="28"/>
+          <w:szCs w:val="28"/>
+        </w:rPr>
+        <w:t>System.out.print</w:t>
+      </w:r>
+      <w:proofErr w:type="spellEnd"/>
+      <w:r>
+        <w:rPr>
+          <w:rFonts w:ascii="Nunito" w:hAnsi="Nunito"/>
+          <w:sz w:val="28"/>
+          <w:szCs w:val="28"/>
+        </w:rPr>
+        <w:t xml:space="preserve">("*****"); </w:t>
+      </w:r>
+    </w:p>
+    <w:p>
+      <w:pPr>
+        <w:rPr>
+          <w:rFonts w:ascii="Nunito" w:hAnsi="Nunito"/>
+          <w:sz w:val="28"/>
+          <w:szCs w:val="28"/>
+        </w:rPr>
+      </w:pPr>
+      <w:proofErr w:type="spellStart"/>
+      <w:r>
+        <w:rPr>
+          <w:rFonts w:ascii="Nunito" w:hAnsi="Nunito"/>
+          <w:sz w:val="28"/>
+          <w:szCs w:val="28"/>
+        </w:rPr>
+        <w:t>System.out.print</w:t>
+      </w:r>
+      <w:proofErr w:type="spellEnd"/>
+      <w:r>
+        <w:rPr>
+          <w:rFonts w:ascii="Nunito" w:hAnsi="Nunito"/>
+          <w:sz w:val="28"/>
+          <w:szCs w:val="28"/>
+        </w:rPr>
+        <w:t xml:space="preserve">("****"); </w:t>
+      </w:r>
+    </w:p>
+    <w:p>
+      <w:pPr>
+        <w:rPr>
+          <w:rFonts w:ascii="Nunito" w:hAnsi="Nunito"/>
+          <w:sz w:val="28"/>
+          <w:szCs w:val="28"/>
+        </w:rPr>
+      </w:pPr>
+      <w:proofErr w:type="spellStart"/>
+      <w:r>
+        <w:rPr>
+          <w:rFonts w:ascii="Nunito" w:hAnsi="Nunito"/>
+          <w:sz w:val="28"/>
+          <w:szCs w:val="28"/>
+        </w:rPr>
         <w:t>System.out.println</w:t>
       </w:r>
       <w:proofErr w:type="spellEnd"/>
@@ -2635,6 +4292,148 @@
           <w:sz w:val="28"/>
           <w:szCs w:val="28"/>
         </w:rPr>
+        <w:t xml:space="preserve">("**"); </w:t>
+      </w:r>
+    </w:p>
+    <w:p>
+      <w:pPr>
+        <w:rPr>
+          <w:rFonts w:ascii="Nunito" w:hAnsi="Nunito"/>
+          <w:sz w:val="28"/>
+          <w:szCs w:val="28"/>
+        </w:rPr>
+      </w:pPr>
+    </w:p>
+    <w:p>
+      <w:pPr>
+        <w:rPr>
+          <w:rFonts w:ascii="Nunito" w:hAnsi="Nunito"/>
+          <w:sz w:val="28"/>
+          <w:szCs w:val="28"/>
+        </w:rPr>
+      </w:pPr>
+      <w:r>
+        <w:rPr>
+          <w:rFonts w:ascii="Nunito" w:hAnsi="Nunito"/>
+          <w:sz w:val="28"/>
+          <w:szCs w:val="28"/>
+        </w:rPr>
+        <w:t xml:space="preserve">2.22 What does the following code print? </w:t>
+      </w:r>
+    </w:p>
+    <w:p>
+      <w:pPr>
+        <w:rPr>
+          <w:rFonts w:ascii="Nunito" w:hAnsi="Nunito"/>
+          <w:sz w:val="28"/>
+          <w:szCs w:val="28"/>
+        </w:rPr>
+      </w:pPr>
+      <w:proofErr w:type="spellStart"/>
+      <w:r>
+        <w:rPr>
+          <w:rFonts w:ascii="Nunito" w:hAnsi="Nunito"/>
+          <w:sz w:val="28"/>
+          <w:szCs w:val="28"/>
+        </w:rPr>
+        <w:t>System.out.print</w:t>
+      </w:r>
+      <w:proofErr w:type="spellEnd"/>
+      <w:r>
+        <w:rPr>
+          <w:rFonts w:ascii="Nunito" w:hAnsi="Nunito"/>
+          <w:sz w:val="28"/>
+          <w:szCs w:val="28"/>
+        </w:rPr>
+        <w:t>("*");</w:t>
+      </w:r>
+    </w:p>
+    <w:p>
+      <w:pPr>
+        <w:rPr>
+          <w:rFonts w:ascii="Nunito" w:hAnsi="Nunito"/>
+          <w:sz w:val="28"/>
+          <w:szCs w:val="28"/>
+        </w:rPr>
+      </w:pPr>
+      <w:r>
+        <w:rPr>
+          <w:rFonts w:ascii="Nunito" w:hAnsi="Nunito"/>
+          <w:sz w:val="28"/>
+          <w:szCs w:val="28"/>
+        </w:rPr>
+        <w:t xml:space="preserve"> </w:t>
+      </w:r>
+      <w:proofErr w:type="spellStart"/>
+      <w:r>
+        <w:rPr>
+          <w:rFonts w:ascii="Nunito" w:hAnsi="Nunito"/>
+          <w:sz w:val="28"/>
+          <w:szCs w:val="28"/>
+        </w:rPr>
+        <w:t>System.out.println</w:t>
+      </w:r>
+      <w:proofErr w:type="spellEnd"/>
+      <w:r>
+        <w:rPr>
+          <w:rFonts w:ascii="Nunito" w:hAnsi="Nunito"/>
+          <w:sz w:val="28"/>
+          <w:szCs w:val="28"/>
+        </w:rPr>
+        <w:t xml:space="preserve">("***"); </w:t>
+      </w:r>
+    </w:p>
+    <w:p>
+      <w:pPr>
+        <w:rPr>
+          <w:rFonts w:ascii="Nunito" w:hAnsi="Nunito"/>
+          <w:sz w:val="28"/>
+          <w:szCs w:val="28"/>
+        </w:rPr>
+      </w:pPr>
+      <w:proofErr w:type="spellStart"/>
+      <w:r>
+        <w:rPr>
+          <w:rFonts w:ascii="Nunito" w:hAnsi="Nunito"/>
+          <w:sz w:val="28"/>
+          <w:szCs w:val="28"/>
+        </w:rPr>
+        <w:t>System.out.println</w:t>
+      </w:r>
+      <w:proofErr w:type="spellEnd"/>
+      <w:r>
+        <w:rPr>
+          <w:rFonts w:ascii="Nunito" w:hAnsi="Nunito"/>
+          <w:sz w:val="28"/>
+          <w:szCs w:val="28"/>
+        </w:rPr>
+        <w:t xml:space="preserve">("*****"); </w:t>
+      </w:r>
+    </w:p>
+    <w:p>
+      <w:pPr>
+        <w:rPr>
+          <w:rFonts w:ascii="Nunito" w:hAnsi="Nunito"/>
+          <w:sz w:val="28"/>
+          <w:szCs w:val="28"/>
+        </w:rPr>
+      </w:pPr>
+      <w:proofErr w:type="spellStart"/>
+      <w:r>
+        <w:rPr>
+          <w:rFonts w:ascii="Nunito" w:hAnsi="Nunito"/>
+          <w:sz w:val="28"/>
+          <w:szCs w:val="28"/>
+        </w:rPr>
+        <w:t>System.out.print</w:t>
+      </w:r>
+      <w:proofErr w:type="spellEnd"/>
+      <w:r>
+        <w:rPr>
+          <w:rFonts w:ascii="Nunito" w:hAnsi="Nunito"/>
+          <w:sz w:val="28"/>
+          <w:szCs w:val="28"/>
+        </w:rPr>
         <w:t xml:space="preserve">("****"); </w:t>
       </w:r>
     </w:p>
@@ -2662,158 +4461,6 @@
           <w:sz w:val="28"/>
           <w:szCs w:val="28"/>
         </w:rPr>
-        <w:t>("**");</w:t>
-      </w:r>
-    </w:p>
-    <w:p>
-      <w:pPr>
-        <w:rPr>
-          <w:rFonts w:ascii="Nunito" w:hAnsi="Nunito"/>
-          <w:sz w:val="28"/>
-          <w:szCs w:val="28"/>
-        </w:rPr>
-      </w:pPr>
-    </w:p>
-    <w:p>
-      <w:pPr>
-        <w:rPr>
-          <w:rFonts w:ascii="Nunito" w:hAnsi="Nunito"/>
-          <w:sz w:val="28"/>
-          <w:szCs w:val="28"/>
-        </w:rPr>
-      </w:pPr>
-      <w:r>
-        <w:rPr>
-          <w:rFonts w:ascii="Nunito" w:hAnsi="Nunito"/>
-          <w:sz w:val="28"/>
-          <w:szCs w:val="28"/>
-        </w:rPr>
-        <w:t xml:space="preserve"> 2.21 What does the following code print? </w:t>
-      </w:r>
-    </w:p>
-    <w:p>
-      <w:pPr>
-        <w:rPr>
-          <w:rFonts w:ascii="Nunito" w:hAnsi="Nunito"/>
-          <w:sz w:val="28"/>
-          <w:szCs w:val="28"/>
-        </w:rPr>
-      </w:pPr>
-      <w:proofErr w:type="spellStart"/>
-      <w:r>
-        <w:rPr>
-          <w:rFonts w:ascii="Nunito" w:hAnsi="Nunito"/>
-          <w:sz w:val="28"/>
-          <w:szCs w:val="28"/>
-        </w:rPr>
-        <w:t>System.out.print</w:t>
-      </w:r>
-      <w:proofErr w:type="spellEnd"/>
-      <w:r>
-        <w:rPr>
-          <w:rFonts w:ascii="Nunito" w:hAnsi="Nunito"/>
-          <w:sz w:val="28"/>
-          <w:szCs w:val="28"/>
-        </w:rPr>
-        <w:t xml:space="preserve">("*"); </w:t>
-      </w:r>
-      <w:proofErr w:type="spellStart"/>
-      <w:r>
-        <w:rPr>
-          <w:rFonts w:ascii="Nunito" w:hAnsi="Nunito"/>
-          <w:sz w:val="28"/>
-          <w:szCs w:val="28"/>
-        </w:rPr>
-        <w:t>System.out.print</w:t>
-      </w:r>
-      <w:proofErr w:type="spellEnd"/>
-      <w:r>
-        <w:rPr>
-          <w:rFonts w:ascii="Nunito" w:hAnsi="Nunito"/>
-          <w:sz w:val="28"/>
-          <w:szCs w:val="28"/>
-        </w:rPr>
-        <w:t xml:space="preserve">("***"); </w:t>
-      </w:r>
-    </w:p>
-    <w:p>
-      <w:pPr>
-        <w:rPr>
-          <w:rFonts w:ascii="Nunito" w:hAnsi="Nunito"/>
-          <w:sz w:val="28"/>
-          <w:szCs w:val="28"/>
-        </w:rPr>
-      </w:pPr>
-      <w:proofErr w:type="spellStart"/>
-      <w:r>
-        <w:rPr>
-          <w:rFonts w:ascii="Nunito" w:hAnsi="Nunito"/>
-          <w:sz w:val="28"/>
-          <w:szCs w:val="28"/>
-        </w:rPr>
-        <w:t>System.out.print</w:t>
-      </w:r>
-      <w:proofErr w:type="spellEnd"/>
-      <w:r>
-        <w:rPr>
-          <w:rFonts w:ascii="Nunito" w:hAnsi="Nunito"/>
-          <w:sz w:val="28"/>
-          <w:szCs w:val="28"/>
-        </w:rPr>
-        <w:t xml:space="preserve">("*****"); </w:t>
-      </w:r>
-    </w:p>
-    <w:p>
-      <w:pPr>
-        <w:rPr>
-          <w:rFonts w:ascii="Nunito" w:hAnsi="Nunito"/>
-          <w:sz w:val="28"/>
-          <w:szCs w:val="28"/>
-        </w:rPr>
-      </w:pPr>
-      <w:proofErr w:type="spellStart"/>
-      <w:r>
-        <w:rPr>
-          <w:rFonts w:ascii="Nunito" w:hAnsi="Nunito"/>
-          <w:sz w:val="28"/>
-          <w:szCs w:val="28"/>
-        </w:rPr>
-        <w:t>System.out.print</w:t>
-      </w:r>
-      <w:proofErr w:type="spellEnd"/>
-      <w:r>
-        <w:rPr>
-          <w:rFonts w:ascii="Nunito" w:hAnsi="Nunito"/>
-          <w:sz w:val="28"/>
-          <w:szCs w:val="28"/>
-        </w:rPr>
-        <w:t xml:space="preserve">("****"); </w:t>
-      </w:r>
-    </w:p>
-    <w:p>
-      <w:pPr>
-        <w:rPr>
-          <w:rFonts w:ascii="Nunito" w:hAnsi="Nunito"/>
-          <w:sz w:val="28"/>
-          <w:szCs w:val="28"/>
-        </w:rPr>
-      </w:pPr>
-      <w:proofErr w:type="spellStart"/>
-      <w:r>
-        <w:rPr>
-          <w:rFonts w:ascii="Nunito" w:hAnsi="Nunito"/>
-          <w:sz w:val="28"/>
-          <w:szCs w:val="28"/>
-        </w:rPr>
-        <w:t>System.out.println</w:t>
-      </w:r>
-      <w:proofErr w:type="spellEnd"/>
-      <w:r>
-        <w:rPr>
-          <w:rFonts w:ascii="Nunito" w:hAnsi="Nunito"/>
-          <w:sz w:val="28"/>
-          <w:szCs w:val="28"/>
-        </w:rPr>
         <w:t xml:space="preserve">("**"); </w:t>
       </w:r>
     </w:p>
@@ -2840,175 +4487,6 @@
           <w:sz w:val="28"/>
           <w:szCs w:val="28"/>
         </w:rPr>
-        <w:t xml:space="preserve">2.22 What does the following code print? </w:t>
-      </w:r>
-    </w:p>
-    <w:p>
-      <w:pPr>
-        <w:rPr>
-          <w:rFonts w:ascii="Nunito" w:hAnsi="Nunito"/>
-          <w:sz w:val="28"/>
-          <w:szCs w:val="28"/>
-        </w:rPr>
-      </w:pPr>
-      <w:proofErr w:type="spellStart"/>
-      <w:r>
-        <w:rPr>
-          <w:rFonts w:ascii="Nunito" w:hAnsi="Nunito"/>
-          <w:sz w:val="28"/>
-          <w:szCs w:val="28"/>
-        </w:rPr>
-        <w:t>System.out.print</w:t>
-      </w:r>
-      <w:proofErr w:type="spellEnd"/>
-      <w:r>
-        <w:rPr>
-          <w:rFonts w:ascii="Nunito" w:hAnsi="Nunito"/>
-          <w:sz w:val="28"/>
-          <w:szCs w:val="28"/>
-        </w:rPr>
-        <w:t>("*");</w:t>
-      </w:r>
-    </w:p>
-    <w:p>
-      <w:pPr>
-        <w:rPr>
-          <w:rFonts w:ascii="Nunito" w:hAnsi="Nunito"/>
-          <w:sz w:val="28"/>
-          <w:szCs w:val="28"/>
-        </w:rPr>
-      </w:pPr>
-      <w:r>
-        <w:rPr>
-          <w:rFonts w:ascii="Nunito" w:hAnsi="Nunito"/>
-          <w:sz w:val="28"/>
-          <w:szCs w:val="28"/>
-        </w:rPr>
-        <w:t xml:space="preserve"> </w:t>
-      </w:r>
-      <w:proofErr w:type="spellStart"/>
-      <w:r>
-        <w:rPr>
-          <w:rFonts w:ascii="Nunito" w:hAnsi="Nunito"/>
-          <w:sz w:val="28"/>
-          <w:szCs w:val="28"/>
-        </w:rPr>
-        <w:t>System.out.println</w:t>
-      </w:r>
-      <w:proofErr w:type="spellEnd"/>
-      <w:r>
-        <w:rPr>
-          <w:rFonts w:ascii="Nunito" w:hAnsi="Nunito"/>
-          <w:sz w:val="28"/>
-          <w:szCs w:val="28"/>
-        </w:rPr>
-        <w:t xml:space="preserve">("***"); </w:t>
-      </w:r>
-    </w:p>
-    <w:p>
-      <w:pPr>
-        <w:rPr>
-          <w:rFonts w:ascii="Nunito" w:hAnsi="Nunito"/>
-          <w:sz w:val="28"/>
-          <w:szCs w:val="28"/>
-        </w:rPr>
-      </w:pPr>
-      <w:proofErr w:type="spellStart"/>
-      <w:r>
-        <w:rPr>
-          <w:rFonts w:ascii="Nunito" w:hAnsi="Nunito"/>
-          <w:sz w:val="28"/>
-          <w:szCs w:val="28"/>
-        </w:rPr>
-        <w:t>System.out.println</w:t>
-      </w:r>
-      <w:proofErr w:type="spellEnd"/>
-      <w:r>
-        <w:rPr>
-          <w:rFonts w:ascii="Nunito" w:hAnsi="Nunito"/>
-          <w:sz w:val="28"/>
-          <w:szCs w:val="28"/>
-        </w:rPr>
-        <w:t xml:space="preserve">("*****"); </w:t>
-      </w:r>
-    </w:p>
-    <w:p>
-      <w:pPr>
-        <w:rPr>
-          <w:rFonts w:ascii="Nunito" w:hAnsi="Nunito"/>
-          <w:sz w:val="28"/>
-          <w:szCs w:val="28"/>
-        </w:rPr>
-      </w:pPr>
-      <w:proofErr w:type="spellStart"/>
-      <w:r>
-        <w:rPr>
-          <w:rFonts w:ascii="Nunito" w:hAnsi="Nunito"/>
-          <w:sz w:val="28"/>
-          <w:szCs w:val="28"/>
-        </w:rPr>
-        <w:t>System.out.print</w:t>
-      </w:r>
-      <w:proofErr w:type="spellEnd"/>
-      <w:r>
-        <w:rPr>
-          <w:rFonts w:ascii="Nunito" w:hAnsi="Nunito"/>
-          <w:sz w:val="28"/>
-          <w:szCs w:val="28"/>
-        </w:rPr>
-        <w:t xml:space="preserve">("****"); </w:t>
-      </w:r>
-    </w:p>
-    <w:p>
-      <w:pPr>
-        <w:rPr>
-          <w:rFonts w:ascii="Nunito" w:hAnsi="Nunito"/>
-          <w:sz w:val="28"/>
-          <w:szCs w:val="28"/>
-        </w:rPr>
-      </w:pPr>
-      <w:proofErr w:type="spellStart"/>
-      <w:r>
-        <w:rPr>
-          <w:rFonts w:ascii="Nunito" w:hAnsi="Nunito"/>
-          <w:sz w:val="28"/>
-          <w:szCs w:val="28"/>
-        </w:rPr>
-        <w:t>System.out.println</w:t>
-      </w:r>
-      <w:proofErr w:type="spellEnd"/>
-      <w:r>
-        <w:rPr>
-          <w:rFonts w:ascii="Nunito" w:hAnsi="Nunito"/>
-          <w:sz w:val="28"/>
-          <w:szCs w:val="28"/>
-        </w:rPr>
-        <w:t xml:space="preserve">("**"); </w:t>
-      </w:r>
-    </w:p>
-    <w:p>
-      <w:pPr>
-        <w:rPr>
-          <w:rFonts w:ascii="Nunito" w:hAnsi="Nunito"/>
-          <w:sz w:val="28"/>
-          <w:szCs w:val="28"/>
-        </w:rPr>
-      </w:pPr>
-    </w:p>
-    <w:p>
-      <w:pPr>
-        <w:rPr>
-          <w:rFonts w:ascii="Nunito" w:hAnsi="Nunito"/>
-          <w:sz w:val="28"/>
-          <w:szCs w:val="28"/>
-        </w:rPr>
-      </w:pPr>
-      <w:r>
-        <w:rPr>
-          <w:rFonts w:ascii="Nunito" w:hAnsi="Nunito"/>
-          <w:sz w:val="28"/>
-          <w:szCs w:val="28"/>
-        </w:rPr>
         <w:t xml:space="preserve">2.23 What does the following code print? </w:t>
       </w:r>
       <w:proofErr w:type="spellStart"/>
@@ -3079,8 +4557,34 @@
           <w:sz w:val="28"/>
           <w:szCs w:val="28"/>
         </w:rPr>
-        <w:t xml:space="preserve">2.25 (Odd or Even) Write an application that reads an integer and determines and prints whether it’s odd or even. [Hint: Use the remainder </w:t>
-      </w:r>
+        <w:t>2.25 (Odd or Even) Write an application that reads an integer and determines and prints whether it’s odd or even. [Hint: Use the remainder operator. An even number is a multiple of 2. Any multiple of 2 leaves a remainder of 0 when divided by 2.]</w:t>
+      </w:r>
+    </w:p>
+    <w:p>
+      <w:pPr>
+        <w:rPr>
+          <w:rFonts w:ascii="Nunito" w:hAnsi="Nunito"/>
+          <w:sz w:val="28"/>
+          <w:szCs w:val="28"/>
+        </w:rPr>
+      </w:pPr>
+      <w:r>
+        <w:rPr>
+          <w:rFonts w:ascii="Nunito" w:hAnsi="Nunito"/>
+          <w:sz w:val="28"/>
+          <w:szCs w:val="28"/>
+        </w:rPr>
+        <w:t xml:space="preserve"> 2.26 (Multiples) Write an application that reads two integers, determines whether the first is a multiple of the second and prints the result. [Hint: Use the remainder operator.]</w:t>
+      </w:r>
+    </w:p>
+    <w:p>
+      <w:pPr>
+        <w:rPr>
+          <w:rFonts w:ascii="Nunito" w:hAnsi="Nunito"/>
+          <w:sz w:val="28"/>
+          <w:szCs w:val="28"/>
+        </w:rPr>
+      </w:pPr>
       <w:r>
         <w:rPr>
           <w:rFonts w:ascii="Nunito" w:hAnsi="Nunito"/>
@@ -3088,40 +4592,6 @@
           <w:szCs w:val="28"/>
         </w:rPr>
         <w:lastRenderedPageBreak/>
-        <w:t>operator. An even number is a multiple of 2. Any multiple of 2 leaves a remainder of 0 when divided by 2.]</w:t>
-      </w:r>
-    </w:p>
-    <w:p>
-      <w:pPr>
-        <w:rPr>
-          <w:rFonts w:ascii="Nunito" w:hAnsi="Nunito"/>
-          <w:sz w:val="28"/>
-          <w:szCs w:val="28"/>
-        </w:rPr>
-      </w:pPr>
-      <w:r>
-        <w:rPr>
-          <w:rFonts w:ascii="Nunito" w:hAnsi="Nunito"/>
-          <w:sz w:val="28"/>
-          <w:szCs w:val="28"/>
-        </w:rPr>
-        <w:t xml:space="preserve"> 2.26 (Multiples) Write an application that reads two integers, determines whether the first is a multiple of the second and prints the result. [Hint: Use the remainder operator.]</w:t>
-      </w:r>
-    </w:p>
-    <w:p>
-      <w:pPr>
-        <w:rPr>
-          <w:rFonts w:ascii="Nunito" w:hAnsi="Nunito"/>
-          <w:sz w:val="28"/>
-          <w:szCs w:val="28"/>
-        </w:rPr>
-      </w:pPr>
-      <w:r>
-        <w:rPr>
-          <w:rFonts w:ascii="Nunito" w:hAnsi="Nunito"/>
-          <w:sz w:val="28"/>
-          <w:szCs w:val="28"/>
-        </w:rPr>
         <w:t xml:space="preserve"> 2.27 (Checkerboard Pattern of Asterisks) Write an application that displays a checkerboard pattern, as follows: </w:t>
       </w:r>
     </w:p>
@@ -3311,7 +4781,16 @@
           <w:sz w:val="28"/>
           <w:szCs w:val="28"/>
         </w:rPr>
-        <w:t xml:space="preserve">2.29 (Integer Value of a Character) Here’s another peek ahead. In this chapter, you learned about integers and the type int. Java can also represent uppercase letters, lowercase letters and a considerable variety of special symbols. Every character has a corresponding integer representation. The set of characters a computer uses together with the corresponding integer representations for those characters is called that computer’s character set. You can indicate a character value in a program simply by enclosing that character in single quotes, as in 'A'. You can determine a character’s integer equivalent by preceding that character with (int), as in (int) 'A' An operator of this form is called a cast operator. (You’ll learn about cast operators in Chapter 3.) The following statement outputs a character and its integer equivalent: </w:t>
+        <w:t xml:space="preserve">2.29 (Integer Value of a Character) Here’s another peek ahead. In this chapter, you learned about integers and the type int. Java can also represent uppercase letters, lowercase letters and a considerable variety of special symbols. Every character has a corresponding integer </w:t>
+      </w:r>
+      <w:r>
+        <w:rPr>
+          <w:rFonts w:ascii="Nunito" w:hAnsi="Nunito"/>
+          <w:sz w:val="28"/>
+          <w:szCs w:val="28"/>
+        </w:rPr>
+        <w:lastRenderedPageBreak/>
+        <w:t xml:space="preserve">representation. The set of characters a computer uses together with the corresponding integer representations for those characters is called that computer’s character set. You can indicate a character value in a program simply by enclosing that character in single quotes, as in 'A'. You can determine a character’s integer equivalent by preceding that character with (int), as in (int) 'A' An operator of this form is called a cast operator. (You’ll learn about cast operators in Chapter 3.) The following statement outputs a character and its integer equivalent: </w:t>
       </w:r>
       <w:proofErr w:type="spellStart"/>
       <w:r>
@@ -3455,7 +4934,16 @@
           <w:sz w:val="28"/>
           <w:szCs w:val="28"/>
         </w:rPr>
-        <w:t xml:space="preserve"> Assume that the user enters the correct number of digits. What happens when you enter a number with more than five digits? What happens when you enter a number with fewer than five digits? [Hint: It’s possible to do this exercise with the techniques you learned in this chapter. You’ll need to use both division and remainder operations to “pick </w:t>
+        <w:t xml:space="preserve"> Assume that the user enters the correct number of digits. What happens when you enter a number with more than five digits? What happens when you enter a number with fewer than five digits? [Hint: It’s possible to do </w:t>
+      </w:r>
+      <w:r>
+        <w:rPr>
+          <w:rFonts w:ascii="Nunito" w:hAnsi="Nunito"/>
+          <w:sz w:val="28"/>
+          <w:szCs w:val="28"/>
+        </w:rPr>
+        <w:lastRenderedPageBreak/>
+        <w:t xml:space="preserve">this exercise with the techniques you learned in this chapter. You’ll need to use both division and remainder operations to “pick </w:t>
       </w:r>
       <w:proofErr w:type="gramStart"/>
       <w:r>
@@ -3987,7 +5475,7 @@
 </file>
 
 <file path=word/styles.xml><?xml version="1.0" encoding="utf-8"?>
-<w:styles xmlns:mc="http://schemas.openxmlformats.org/markup-compatibility/2006" xmlns:r="http://schemas.openxmlformats.org/officeDocument/2006/relationships" xmlns:w="http://schemas.openxmlformats.org/wordprocessingml/2006/main" xmlns:w14="http://schemas.microsoft.com/office/word/2010/wordml" xmlns:w15="http://schemas.microsoft.com/office/word/2012/wordml" xmlns:w16cex="http://schemas.microsoft.com/office/word/2018/wordml/cex" xmlns:w16cid="http://schemas.microsoft.com/office/word/2016/wordml/cid" xmlns:w16="http://schemas.microsoft.com/office/word/2018/wordml" xmlns:w16sdtdh="http://schemas.microsoft.com/office/word/2020/wordml/sdtdatahash" xmlns:w16se="http://schemas.microsoft.com/office/word/2015/wordml/symex" mc:Ignorable="w14 w15 w16se w16cid w16 w16cex w16sdtdh">
+<w:styles xmlns:mc="http://schemas.openxmlformats.org/markup-compatibility/2006" xmlns:r="http://schemas.openxmlformats.org/officeDocument/2006/relationships" xmlns:w="http://schemas.openxmlformats.org/wordprocessingml/2006/main" xmlns:w14="http://schemas.microsoft.com/office/word/2010/wordml" xmlns:w15="http://schemas.microsoft.com/office/word/2012/wordml" xmlns:w16cex="http://schemas.microsoft.com/office/word/2018/wordml/cex" xmlns:w16cid="http://schemas.microsoft.com/office/word/2016/wordml/cid" xmlns:w16="http://schemas.microsoft.com/office/word/2018/wordml" xmlns:w16du="http://schemas.microsoft.com/office/word/2023/wordml/word16du" xmlns:w16sdtdh="http://schemas.microsoft.com/office/word/2020/wordml/sdtdatahash" xmlns:w16sdtfl="http://schemas.microsoft.com/office/word/2024/wordml/sdtformatlock" xmlns:w16se="http://schemas.microsoft.com/office/word/2015/wordml/symex" mc:Ignorable="w14 w15 w16se w16cid w16 w16cex w16sdtdh w16sdtfl w16du">
   <w:docDefaults>
     <w:rPrDefault>
       <w:rPr>
@@ -4388,7 +5876,6 @@
   <w:style w:type="character" w:default="1" w:styleId="DefaultParagraphFont">
     <w:name w:val="Default Paragraph Font"/>
     <w:uiPriority w:val="1"/>
-    <w:semiHidden/>
     <w:unhideWhenUsed/>
   </w:style>
   <w:style w:type="table" w:default="1" w:styleId="TableNormal">

</xml_diff>